<commit_message>
create std and mean for EM field strength
</commit_message>
<xml_diff>
--- a/output/report simple geo.docx
+++ b/output/report simple geo.docx
@@ -15,309 +15,42 @@
         <w:pStyle w:val="Heading2"/>
       </w:pPr>
       <w:r>
+        <w:t>2D vs 3D results comparison</w:t>
+      </w:r>
+    </w:p>
+    <w:p>
+      <w:pPr>
+        <w:rPr>
+          <w:lang w:val="en-US" w:eastAsia="zh-CN"/>
+        </w:rPr>
+      </w:pPr>
+      <w:r>
+        <w:rPr>
+          <w:lang w:val="en-US" w:eastAsia="zh-CN"/>
+        </w:rPr>
+        <w:br w:type="textWrapping" w:clear="all"/>
+      </w:r>
+    </w:p>
+    <w:p>
+      <w:pPr>
+        <w:pStyle w:val="Caption"/>
+      </w:pPr>
+      <w:r>
+        <w:t xml:space="preserve">Figure </w:t>
+      </w:r>
+      <w:r>
+        <w:fldChar w:fldCharType="begin"/>
+      </w:r>
+      <w:r>
+        <w:instrText xml:space="preserve"> SEQ Figure \* ARABIC </w:instrText>
+      </w:r>
+      <w:r>
+        <w:fldChar w:fldCharType="separate"/>
+      </w:r>
+      <w:r>
         <w:rPr>
           <w:noProof/>
         </w:rPr>
-        <w:drawing>
-          <wp:anchor distT="0" distB="0" distL="114300" distR="114300" simplePos="0" relativeHeight="251658240" behindDoc="0" locked="0" layoutInCell="1" allowOverlap="1" wp14:anchorId="2DBB9094" wp14:editId="0BD6A810">
-            <wp:simplePos x="0" y="0"/>
-            <wp:positionH relativeFrom="margin">
-              <wp:align>left</wp:align>
-            </wp:positionH>
-            <wp:positionV relativeFrom="paragraph">
-              <wp:posOffset>212725</wp:posOffset>
-            </wp:positionV>
-            <wp:extent cx="1924685" cy="1658620"/>
-            <wp:effectExtent l="0" t="0" r="0" b="0"/>
-            <wp:wrapSquare wrapText="bothSides"/>
-            <wp:docPr id="20" name="Picture 20"/>
-            <wp:cNvGraphicFramePr>
-              <a:graphicFrameLocks xmlns:a="http://schemas.openxmlformats.org/drawingml/2006/main" noChangeAspect="1"/>
-            </wp:cNvGraphicFramePr>
-            <a:graphic xmlns:a="http://schemas.openxmlformats.org/drawingml/2006/main">
-              <a:graphicData uri="http://schemas.openxmlformats.org/drawingml/2006/picture">
-                <pic:pic xmlns:pic="http://schemas.openxmlformats.org/drawingml/2006/picture">
-                  <pic:nvPicPr>
-                    <pic:cNvPr id="0" name="Picture 7"/>
-                    <pic:cNvPicPr>
-                      <a:picLocks noChangeAspect="1" noChangeArrowheads="1"/>
-                    </pic:cNvPicPr>
-                  </pic:nvPicPr>
-                  <pic:blipFill rotWithShape="1">
-                    <a:blip r:embed="rId4">
-                      <a:extLst>
-                        <a:ext uri="{BEBA8EAE-BF5A-486C-A8C5-ECC9F3942E4B}">
-                          <a14:imgProps xmlns:a14="http://schemas.microsoft.com/office/drawing/2010/main">
-                            <a14:imgLayer r:embed="rId5">
-                              <a14:imgEffect>
-                                <a14:backgroundRemoval t="1751" b="89716" l="10000" r="95192">
-                                  <a14:foregroundMark x1="60769" y1="8753" x2="60769" y2="8753"/>
-                                  <a14:foregroundMark x1="22115" y1="1969" x2="22115" y2="1969"/>
-                                  <a14:foregroundMark x1="87115" y1="21663" x2="87115" y2="21663"/>
-                                  <a14:foregroundMark x1="90962" y1="5252" x2="90962" y2="5252"/>
-                                  <a14:foregroundMark x1="92115" y1="4814" x2="91346" y2="87527"/>
-                                  <a14:foregroundMark x1="91731" y1="88403" x2="95192" y2="19037"/>
-                                  <a14:foregroundMark x1="95192" y1="19037" x2="90577" y2="9628"/>
-                                  <a14:foregroundMark x1="91346" y1="5689" x2="92115" y2="4814"/>
-                                  <a14:foregroundMark x1="91731" y1="5689" x2="90577" y2="3282"/>
-                                  <a14:foregroundMark x1="92115" y1="3282" x2="94038" y2="3282"/>
-                                  <a14:foregroundMark x1="94038" y1="3282" x2="94423" y2="22101"/>
-                                  <a14:foregroundMark x1="91731" y1="5252" x2="87885" y2="3282"/>
-                                  <a14:foregroundMark x1="92115" y1="6346" x2="89423" y2="72210"/>
-                                  <a14:foregroundMark x1="91731" y1="66302" x2="92500" y2="87527"/>
-                                  <a14:foregroundMark x1="92885" y1="81182" x2="94038" y2="58643"/>
-                                  <a14:foregroundMark x1="94038" y1="57330" x2="92115" y2="85558"/>
-                                  <a14:foregroundMark x1="88654" y1="88403" x2="93654" y2="85996"/>
-                                  <a14:foregroundMark x1="93654" y1="77024" x2="93654" y2="77024"/>
-                                  <a14:foregroundMark x1="93654" y1="85120" x2="94808" y2="75930"/>
-                                </a14:backgroundRemoval>
-                              </a14:imgEffect>
-                            </a14:imgLayer>
-                          </a14:imgProps>
-                        </a:ext>
-                        <a:ext uri="{28A0092B-C50C-407E-A947-70E740481C1C}">
-                          <a14:useLocalDpi xmlns:a14="http://schemas.microsoft.com/office/drawing/2010/main" val="0"/>
-                        </a:ext>
-                      </a:extLst>
-                    </a:blip>
-                    <a:srcRect l="10633" r="4330" b="3432"/>
-                    <a:stretch/>
-                  </pic:blipFill>
-                  <pic:spPr bwMode="auto">
-                    <a:xfrm>
-                      <a:off x="0" y="0"/>
-                      <a:ext cx="1924685" cy="1658620"/>
-                    </a:xfrm>
-                    <a:prstGeom prst="rect">
-                      <a:avLst/>
-                    </a:prstGeom>
-                    <a:noFill/>
-                    <a:ln>
-                      <a:noFill/>
-                    </a:ln>
-                    <a:extLst>
-                      <a:ext uri="{53640926-AAD7-44D8-BBD7-CCE9431645EC}">
-                        <a14:shadowObscured xmlns:a14="http://schemas.microsoft.com/office/drawing/2010/main"/>
-                      </a:ext>
-                    </a:extLst>
-                  </pic:spPr>
-                </pic:pic>
-              </a:graphicData>
-            </a:graphic>
-            <wp14:sizeRelH relativeFrom="margin">
-              <wp14:pctWidth>0</wp14:pctWidth>
-            </wp14:sizeRelH>
-            <wp14:sizeRelV relativeFrom="margin">
-              <wp14:pctHeight>0</wp14:pctHeight>
-            </wp14:sizeRelV>
-          </wp:anchor>
-        </w:drawing>
-      </w:r>
-      <w:r>
-        <w:t>2D vs 3D results comparison</w:t>
-      </w:r>
-    </w:p>
-    <w:p>
-      <w:pPr>
-        <w:rPr>
-          <w:lang w:val="en-US" w:eastAsia="zh-CN"/>
-        </w:rPr>
-      </w:pPr>
-      <w:r>
-        <w:rPr>
-          <w:noProof/>
-        </w:rPr>
-        <w:drawing>
-          <wp:inline distT="0" distB="0" distL="0" distR="0" wp14:anchorId="505E26F1" wp14:editId="0E3C9307">
-            <wp:extent cx="1883530" cy="1594884"/>
-            <wp:effectExtent l="0" t="0" r="2540" b="5715"/>
-            <wp:docPr id="19" name="Picture 19"/>
-            <wp:cNvGraphicFramePr>
-              <a:graphicFrameLocks xmlns:a="http://schemas.openxmlformats.org/drawingml/2006/main" noChangeAspect="1"/>
-            </wp:cNvGraphicFramePr>
-            <a:graphic xmlns:a="http://schemas.openxmlformats.org/drawingml/2006/main">
-              <a:graphicData uri="http://schemas.openxmlformats.org/drawingml/2006/picture">
-                <pic:pic xmlns:pic="http://schemas.openxmlformats.org/drawingml/2006/picture">
-                  <pic:nvPicPr>
-                    <pic:cNvPr id="0" name="Picture 6"/>
-                    <pic:cNvPicPr>
-                      <a:picLocks noChangeAspect="1" noChangeArrowheads="1"/>
-                    </pic:cNvPicPr>
-                  </pic:nvPicPr>
-                  <pic:blipFill rotWithShape="1">
-                    <a:blip r:embed="rId6" cstate="print">
-                      <a:extLst>
-                        <a:ext uri="{28A0092B-C50C-407E-A947-70E740481C1C}">
-                          <a14:useLocalDpi xmlns:a14="http://schemas.microsoft.com/office/drawing/2010/main" val="0"/>
-                        </a:ext>
-                      </a:extLst>
-                    </a:blip>
-                    <a:srcRect l="12103" t="1053" r="8884"/>
-                    <a:stretch/>
-                  </pic:blipFill>
-                  <pic:spPr bwMode="auto">
-                    <a:xfrm>
-                      <a:off x="0" y="0"/>
-                      <a:ext cx="1941174" cy="1643694"/>
-                    </a:xfrm>
-                    <a:prstGeom prst="rect">
-                      <a:avLst/>
-                    </a:prstGeom>
-                    <a:noFill/>
-                    <a:ln>
-                      <a:noFill/>
-                    </a:ln>
-                    <a:extLst>
-                      <a:ext uri="{53640926-AAD7-44D8-BBD7-CCE9431645EC}">
-                        <a14:shadowObscured xmlns:a14="http://schemas.microsoft.com/office/drawing/2010/main"/>
-                      </a:ext>
-                    </a:extLst>
-                  </pic:spPr>
-                </pic:pic>
-              </a:graphicData>
-            </a:graphic>
-          </wp:inline>
-        </w:drawing>
-      </w:r>
-      <w:r>
-        <w:rPr>
-          <w:lang w:val="en-US" w:eastAsia="zh-CN"/>
-        </w:rPr>
-        <w:br w:type="textWrapping" w:clear="all"/>
-      </w:r>
-      <w:r>
-        <w:rPr>
-          <w:noProof/>
-        </w:rPr>
-        <w:drawing>
-          <wp:inline distT="0" distB="0" distL="0" distR="0" wp14:anchorId="7A8E5808" wp14:editId="57BFED19">
-            <wp:extent cx="2004734" cy="1594884"/>
-            <wp:effectExtent l="0" t="0" r="0" b="5715"/>
-            <wp:docPr id="21" name="Picture 21"/>
-            <wp:cNvGraphicFramePr>
-              <a:graphicFrameLocks xmlns:a="http://schemas.openxmlformats.org/drawingml/2006/main" noChangeAspect="1"/>
-            </wp:cNvGraphicFramePr>
-            <a:graphic xmlns:a="http://schemas.openxmlformats.org/drawingml/2006/main">
-              <a:graphicData uri="http://schemas.openxmlformats.org/drawingml/2006/picture">
-                <pic:pic xmlns:pic="http://schemas.openxmlformats.org/drawingml/2006/picture">
-                  <pic:nvPicPr>
-                    <pic:cNvPr id="0" name="Picture 8"/>
-                    <pic:cNvPicPr>
-                      <a:picLocks noChangeAspect="1" noChangeArrowheads="1"/>
-                    </pic:cNvPicPr>
-                  </pic:nvPicPr>
-                  <pic:blipFill rotWithShape="1">
-                    <a:blip r:embed="rId7" cstate="print">
-                      <a:extLst>
-                        <a:ext uri="{28A0092B-C50C-407E-A947-70E740481C1C}">
-                          <a14:useLocalDpi xmlns:a14="http://schemas.microsoft.com/office/drawing/2010/main" val="0"/>
-                        </a:ext>
-                      </a:extLst>
-                    </a:blip>
-                    <a:srcRect l="9866" r="5582"/>
-                    <a:stretch/>
-                  </pic:blipFill>
-                  <pic:spPr bwMode="auto">
-                    <a:xfrm>
-                      <a:off x="0" y="0"/>
-                      <a:ext cx="2107719" cy="1676814"/>
-                    </a:xfrm>
-                    <a:prstGeom prst="rect">
-                      <a:avLst/>
-                    </a:prstGeom>
-                    <a:noFill/>
-                    <a:ln>
-                      <a:noFill/>
-                    </a:ln>
-                    <a:extLst>
-                      <a:ext uri="{53640926-AAD7-44D8-BBD7-CCE9431645EC}">
-                        <a14:shadowObscured xmlns:a14="http://schemas.microsoft.com/office/drawing/2010/main"/>
-                      </a:ext>
-                    </a:extLst>
-                  </pic:spPr>
-                </pic:pic>
-              </a:graphicData>
-            </a:graphic>
-          </wp:inline>
-        </w:drawing>
-      </w:r>
-      <w:r>
-        <w:rPr>
-          <w:noProof/>
-        </w:rPr>
-        <w:drawing>
-          <wp:inline distT="0" distB="0" distL="0" distR="0" wp14:anchorId="3DA79429" wp14:editId="163877EC">
-            <wp:extent cx="1898430" cy="1648047"/>
-            <wp:effectExtent l="0" t="0" r="6985" b="0"/>
-            <wp:docPr id="24" name="Picture 24"/>
-            <wp:cNvGraphicFramePr>
-              <a:graphicFrameLocks xmlns:a="http://schemas.openxmlformats.org/drawingml/2006/main" noChangeAspect="1"/>
-            </wp:cNvGraphicFramePr>
-            <a:graphic xmlns:a="http://schemas.openxmlformats.org/drawingml/2006/main">
-              <a:graphicData uri="http://schemas.openxmlformats.org/drawingml/2006/picture">
-                <pic:pic xmlns:pic="http://schemas.openxmlformats.org/drawingml/2006/picture">
-                  <pic:nvPicPr>
-                    <pic:cNvPr id="0" name="Picture 11"/>
-                    <pic:cNvPicPr>
-                      <a:picLocks noChangeAspect="1" noChangeArrowheads="1"/>
-                    </pic:cNvPicPr>
-                  </pic:nvPicPr>
-                  <pic:blipFill rotWithShape="1">
-                    <a:blip r:embed="rId8" cstate="print">
-                      <a:extLst>
-                        <a:ext uri="{28A0092B-C50C-407E-A947-70E740481C1C}">
-                          <a14:useLocalDpi xmlns:a14="http://schemas.microsoft.com/office/drawing/2010/main" val="0"/>
-                        </a:ext>
-                      </a:extLst>
-                    </a:blip>
-                    <a:srcRect l="3449" t="-1565" b="-1"/>
-                    <a:stretch/>
-                  </pic:blipFill>
-                  <pic:spPr bwMode="auto">
-                    <a:xfrm>
-                      <a:off x="0" y="0"/>
-                      <a:ext cx="2010527" cy="1745359"/>
-                    </a:xfrm>
-                    <a:prstGeom prst="rect">
-                      <a:avLst/>
-                    </a:prstGeom>
-                    <a:noFill/>
-                    <a:ln>
-                      <a:noFill/>
-                    </a:ln>
-                    <a:extLst>
-                      <a:ext uri="{53640926-AAD7-44D8-BBD7-CCE9431645EC}">
-                        <a14:shadowObscured xmlns:a14="http://schemas.microsoft.com/office/drawing/2010/main"/>
-                      </a:ext>
-                    </a:extLst>
-                  </pic:spPr>
-                </pic:pic>
-              </a:graphicData>
-            </a:graphic>
-          </wp:inline>
-        </w:drawing>
-      </w:r>
-    </w:p>
-    <w:p>
-      <w:pPr>
-        <w:pStyle w:val="Caption"/>
-      </w:pPr>
-      <w:r>
-        <w:t xml:space="preserve">Figure </w:t>
-      </w:r>
-      <w:r>
-        <w:fldChar w:fldCharType="begin"/>
-      </w:r>
-      <w:r>
-        <w:instrText xml:space="preserve"> SEQ Figure \* ARABIC </w:instrText>
-      </w:r>
-      <w:r>
-        <w:fldChar w:fldCharType="separate"/>
-      </w:r>
-      <w:r>
-        <w:rPr>
-          <w:noProof/>
-        </w:rPr>
         <w:t>1</w:t>
       </w:r>
       <w:r>
@@ -330,11 +63,13 @@
     <w:p>
       <w:pPr>
         <w:rPr>
-          <w:lang w:val="en-US" w:eastAsia="zh-CN"/>
-        </w:rPr>
-      </w:pPr>
-      <w:r>
-        <w:rPr>
+          <w:color w:val="FF0000"/>
+          <w:lang w:val="en-US" w:eastAsia="zh-CN"/>
+        </w:rPr>
+      </w:pPr>
+      <w:r>
+        <w:rPr>
+          <w:color w:val="FF0000"/>
           <w:lang w:val="en-US" w:eastAsia="zh-CN"/>
         </w:rPr>
         <w:t>From the above scalar field strength, we can see that even though the geometry is changed from 2 dimensional to 3 dimensional, the resulting EM field distribution remain unchanged roughly the same. This proves that the 2D simulation is a valid approximation for 3D simulation in this special case of EM field distribution.</w:t>
@@ -374,7 +109,7 @@
                     <pic:cNvPicPr/>
                   </pic:nvPicPr>
                   <pic:blipFill rotWithShape="1">
-                    <a:blip r:embed="rId9"/>
+                    <a:blip r:embed="rId4"/>
                     <a:srcRect r="51393"/>
                     <a:stretch/>
                   </pic:blipFill>
@@ -421,7 +156,7 @@
                     <pic:cNvPicPr/>
                   </pic:nvPicPr>
                   <pic:blipFill rotWithShape="1">
-                    <a:blip r:embed="rId9"/>
+                    <a:blip r:embed="rId4"/>
                     <a:srcRect l="53430"/>
                     <a:stretch/>
                   </pic:blipFill>
@@ -493,7 +228,6 @@
     </w:p>
     <w:p>
       <w:r>
-        <w:lastRenderedPageBreak/>
         <w:t xml:space="preserve">The frequency of the wave and slice of time data taken play an important balance for the accuracy of the output EM field strength. As the complex shape of the geometry transform the wave non-linearly. </w:t>
       </w:r>
     </w:p>
@@ -503,9 +237,9 @@
           <w:noProof/>
         </w:rPr>
         <w:drawing>
-          <wp:inline distT="0" distB="0" distL="0" distR="0" wp14:anchorId="22B19900" wp14:editId="41896C4A">
-            <wp:extent cx="5731510" cy="1452245"/>
-            <wp:effectExtent l="0" t="0" r="2540" b="0"/>
+          <wp:inline distT="0" distB="0" distL="0" distR="0" wp14:anchorId="22B19900" wp14:editId="6F70C22A">
+            <wp:extent cx="5683183" cy="1440000"/>
+            <wp:effectExtent l="0" t="0" r="0" b="8255"/>
             <wp:docPr id="4" name="Picture 4"/>
             <wp:cNvGraphicFramePr>
               <a:graphicFrameLocks xmlns:a="http://schemas.openxmlformats.org/drawingml/2006/main" noChangeAspect="1"/>
@@ -518,7 +252,7 @@
                     <pic:cNvPicPr/>
                   </pic:nvPicPr>
                   <pic:blipFill>
-                    <a:blip r:embed="rId10"/>
+                    <a:blip r:embed="rId5"/>
                     <a:stretch>
                       <a:fillRect/>
                     </a:stretch>
@@ -526,7 +260,7 @@
                   <pic:spPr>
                     <a:xfrm>
                       <a:off x="0" y="0"/>
-                      <a:ext cx="5731510" cy="1452245"/>
+                      <a:ext cx="5683183" cy="1440000"/>
                     </a:xfrm>
                     <a:prstGeom prst="rect">
                       <a:avLst/>
@@ -544,10 +278,11 @@
         <w:rPr>
           <w:noProof/>
         </w:rPr>
+        <w:lastRenderedPageBreak/>
         <w:drawing>
-          <wp:inline distT="0" distB="0" distL="0" distR="0" wp14:anchorId="3BF06863" wp14:editId="141BB8E0">
-            <wp:extent cx="5731510" cy="1461770"/>
-            <wp:effectExtent l="0" t="0" r="2540" b="5080"/>
+          <wp:inline distT="0" distB="0" distL="0" distR="0" wp14:anchorId="3BF06863" wp14:editId="3612151A">
+            <wp:extent cx="5646151" cy="1440000"/>
+            <wp:effectExtent l="0" t="0" r="0" b="8255"/>
             <wp:docPr id="3" name="Picture 3"/>
             <wp:cNvGraphicFramePr>
               <a:graphicFrameLocks xmlns:a="http://schemas.openxmlformats.org/drawingml/2006/main" noChangeAspect="1"/>
@@ -560,7 +295,7 @@
                     <pic:cNvPicPr/>
                   </pic:nvPicPr>
                   <pic:blipFill>
-                    <a:blip r:embed="rId11"/>
+                    <a:blip r:embed="rId6"/>
                     <a:stretch>
                       <a:fillRect/>
                     </a:stretch>
@@ -568,7 +303,7 @@
                   <pic:spPr>
                     <a:xfrm>
                       <a:off x="0" y="0"/>
-                      <a:ext cx="5731510" cy="1461770"/>
+                      <a:ext cx="5646151" cy="1440000"/>
                     </a:xfrm>
                     <a:prstGeom prst="rect">
                       <a:avLst/>
@@ -599,153 +334,1828 @@
         <w:rPr>
           <w:lang w:val="en-US" w:eastAsia="zh-CN"/>
         </w:rPr>
-        <w:t xml:space="preserve">Computing reflection spectra requires some care because we need to separate the incident and reflected fields. Firstly, save the Fourier-transformed fields from the </w:t>
+        <w:t xml:space="preserve">Computing reflection spectra requires some care because we need to separate the incident and reflected fields. Firstly, save the Fourier-transformed fields from the normalization run. Then latter subtracts the </w:t>
+      </w:r>
+      <w:r>
+        <w:rPr>
+          <w:lang w:val="en-US" w:eastAsia="zh-CN"/>
+        </w:rPr>
+        <w:t>incident</w:t>
+      </w:r>
+      <w:r>
+        <w:rPr>
+          <w:lang w:val="en-US" w:eastAsia="zh-CN"/>
+        </w:rPr>
+        <w:t xml:space="preserve"> fields from the scattered fields. </w:t>
+      </w:r>
+    </w:p>
+    <w:p>
+      <w:pPr>
+        <w:rPr>
+          <w:lang w:val="en-US" w:eastAsia="zh-CN"/>
+        </w:rPr>
+      </w:pPr>
+      <w:r>
+        <w:rPr>
+          <w:lang w:val="en-US" w:eastAsia="zh-CN"/>
+        </w:rPr>
+        <w:t xml:space="preserve">Second time, we need to reset </w:t>
+      </w:r>
+      <w:r>
+        <w:rPr>
+          <w:lang w:val="en-US" w:eastAsia="zh-CN"/>
+        </w:rPr>
+        <w:t>Meep</w:t>
+      </w:r>
+      <w:r>
+        <w:rPr>
+          <w:lang w:val="en-US" w:eastAsia="zh-CN"/>
+        </w:rPr>
+        <w:t xml:space="preserve"> and redefine geometry and structure. </w:t>
+      </w:r>
+    </w:p>
+    <w:p>
+      <w:pPr>
+        <w:rPr>
+          <w:lang w:val="en-US" w:eastAsia="zh-CN"/>
+        </w:rPr>
+      </w:pPr>
+      <w:r>
+        <w:rPr>
+          <w:lang w:val="en-US" w:eastAsia="zh-CN"/>
+        </w:rPr>
+        <w:t xml:space="preserve">Different interface roughness will contribute to different amount of absorbed, reflected field. </w:t>
+      </w:r>
+    </w:p>
+    <w:p>
+      <w:pPr>
+        <w:rPr>
+          <w:lang w:val="en-US" w:eastAsia="zh-CN"/>
+        </w:rPr>
+      </w:pPr>
+    </w:p>
+    <w:p>
+      <w:pPr>
+        <w:pStyle w:val="Heading2"/>
+      </w:pPr>
+      <w:r>
+        <w:t>Meep units and nonlinearities</w:t>
+      </w:r>
+    </w:p>
+    <w:p>
+      <w:pPr>
+        <w:rPr>
+          <w:lang w:val="en-US" w:eastAsia="zh-CN"/>
+        </w:rPr>
+      </w:pPr>
+      <w:r>
+        <w:rPr>
+          <w:lang w:val="en-US" w:eastAsia="zh-CN"/>
+        </w:rPr>
+        <w:t xml:space="preserve">MEEP is inherently unitless. </w:t>
+      </w:r>
+      <w:r>
+        <w:rPr>
+          <w:lang w:val="en-US" w:eastAsia="zh-CN"/>
+        </w:rPr>
+        <w:t>0.</w:t>
+      </w:r>
+      <w:r>
+        <w:rPr>
+          <w:lang w:val="en-US" w:eastAsia="zh-CN"/>
+        </w:rPr>
+        <w:t>1 cm/cell has been chosen for the geometry</w:t>
+      </w:r>
+      <w:r>
+        <w:rPr>
+          <w:lang w:val="en-US" w:eastAsia="zh-CN"/>
+        </w:rPr>
+        <w:t xml:space="preserve">. As a result, a 2.54GH source is </w:t>
+      </w:r>
+      <w:r>
+        <w:rPr>
+          <w:lang w:val="en-US" w:eastAsia="zh-CN"/>
+        </w:rPr>
+        <w:t>0.8167</w:t>
+      </w:r>
+      <w:r>
+        <w:rPr>
+          <w:lang w:val="en-US" w:eastAsia="zh-CN"/>
+        </w:rPr>
+        <w:t xml:space="preserve"> wavelength. The geometry </w:t>
+      </w:r>
+      <w:proofErr w:type="gramStart"/>
+      <w:r>
+        <w:rPr>
+          <w:lang w:val="en-US" w:eastAsia="zh-CN"/>
+        </w:rPr>
+        <w:t>correspond</w:t>
+      </w:r>
+      <w:proofErr w:type="gramEnd"/>
+      <w:r>
+        <w:rPr>
+          <w:lang w:val="en-US" w:eastAsia="zh-CN"/>
+        </w:rPr>
+        <w:t xml:space="preserve"> well with the size of the actual device in the real application.</w:t>
+      </w:r>
+    </w:p>
+    <w:p>
+      <w:pPr>
+        <w:pStyle w:val="Heading2"/>
+      </w:pPr>
+      <w:r>
+        <w:t>Simple geometry results</w:t>
+      </w:r>
+    </w:p>
+    <w:p>
+      <w:pPr>
+        <w:pStyle w:val="Heading2"/>
+      </w:pPr>
+      <w:r>
+        <w:t>Shap</w:t>
+      </w:r>
+      <w:r>
+        <w:t>e influence on the wave shape</w:t>
+      </w:r>
+    </w:p>
+    <w:p>
+      <w:pPr>
+        <w:rPr>
+          <w:lang w:val="en-US" w:eastAsia="zh-CN"/>
+        </w:rPr>
+      </w:pPr>
+      <w:r>
+        <w:rPr>
+          <w:noProof/>
+          <w:lang w:val="en-US" w:eastAsia="zh-CN"/>
+        </w:rPr>
+        <w:drawing>
+          <wp:inline distT="0" distB="0" distL="0" distR="0" wp14:anchorId="213B58EE" wp14:editId="470613CA">
+            <wp:extent cx="2520000" cy="1851537"/>
+            <wp:effectExtent l="0" t="0" r="0" b="0"/>
+            <wp:docPr id="48" name="Picture 48"/>
+            <wp:cNvGraphicFramePr>
+              <a:graphicFrameLocks xmlns:a="http://schemas.openxmlformats.org/drawingml/2006/main" noChangeAspect="1"/>
+            </wp:cNvGraphicFramePr>
+            <a:graphic xmlns:a="http://schemas.openxmlformats.org/drawingml/2006/main">
+              <a:graphicData uri="http://schemas.openxmlformats.org/drawingml/2006/picture">
+                <pic:pic xmlns:pic="http://schemas.openxmlformats.org/drawingml/2006/picture">
+                  <pic:nvPicPr>
+                    <pic:cNvPr id="0" name="Picture 33"/>
+                    <pic:cNvPicPr>
+                      <a:picLocks noChangeAspect="1" noChangeArrowheads="1"/>
+                    </pic:cNvPicPr>
+                  </pic:nvPicPr>
+                  <pic:blipFill>
+                    <a:blip r:embed="rId7" cstate="print">
+                      <a:extLst>
+                        <a:ext uri="{28A0092B-C50C-407E-A947-70E740481C1C}">
+                          <a14:useLocalDpi xmlns:a14="http://schemas.microsoft.com/office/drawing/2010/main" val="0"/>
+                        </a:ext>
+                      </a:extLst>
+                    </a:blip>
+                    <a:srcRect/>
+                    <a:stretch>
+                      <a:fillRect/>
+                    </a:stretch>
+                  </pic:blipFill>
+                  <pic:spPr bwMode="auto">
+                    <a:xfrm>
+                      <a:off x="0" y="0"/>
+                      <a:ext cx="2520000" cy="1851537"/>
+                    </a:xfrm>
+                    <a:prstGeom prst="rect">
+                      <a:avLst/>
+                    </a:prstGeom>
+                    <a:noFill/>
+                    <a:ln>
+                      <a:noFill/>
+                    </a:ln>
+                  </pic:spPr>
+                </pic:pic>
+              </a:graphicData>
+            </a:graphic>
+          </wp:inline>
+        </w:drawing>
+      </w:r>
+      <w:r>
+        <w:rPr>
+          <w:noProof/>
+          <w:lang w:val="en-US" w:eastAsia="zh-CN"/>
+        </w:rPr>
+        <w:drawing>
+          <wp:inline distT="0" distB="0" distL="0" distR="0" wp14:anchorId="47676F45" wp14:editId="7AFC95A7">
+            <wp:extent cx="2520000" cy="1851537"/>
+            <wp:effectExtent l="0" t="0" r="0" b="0"/>
+            <wp:docPr id="47" name="Picture 47"/>
+            <wp:cNvGraphicFramePr>
+              <a:graphicFrameLocks xmlns:a="http://schemas.openxmlformats.org/drawingml/2006/main" noChangeAspect="1"/>
+            </wp:cNvGraphicFramePr>
+            <a:graphic xmlns:a="http://schemas.openxmlformats.org/drawingml/2006/main">
+              <a:graphicData uri="http://schemas.openxmlformats.org/drawingml/2006/picture">
+                <pic:pic xmlns:pic="http://schemas.openxmlformats.org/drawingml/2006/picture">
+                  <pic:nvPicPr>
+                    <pic:cNvPr id="0" name="Picture 32"/>
+                    <pic:cNvPicPr>
+                      <a:picLocks noChangeAspect="1" noChangeArrowheads="1"/>
+                    </pic:cNvPicPr>
+                  </pic:nvPicPr>
+                  <pic:blipFill>
+                    <a:blip r:embed="rId8" cstate="print">
+                      <a:extLst>
+                        <a:ext uri="{28A0092B-C50C-407E-A947-70E740481C1C}">
+                          <a14:useLocalDpi xmlns:a14="http://schemas.microsoft.com/office/drawing/2010/main" val="0"/>
+                        </a:ext>
+                      </a:extLst>
+                    </a:blip>
+                    <a:srcRect/>
+                    <a:stretch>
+                      <a:fillRect/>
+                    </a:stretch>
+                  </pic:blipFill>
+                  <pic:spPr bwMode="auto">
+                    <a:xfrm>
+                      <a:off x="0" y="0"/>
+                      <a:ext cx="2520000" cy="1851537"/>
+                    </a:xfrm>
+                    <a:prstGeom prst="rect">
+                      <a:avLst/>
+                    </a:prstGeom>
+                    <a:noFill/>
+                    <a:ln>
+                      <a:noFill/>
+                    </a:ln>
+                  </pic:spPr>
+                </pic:pic>
+              </a:graphicData>
+            </a:graphic>
+          </wp:inline>
+        </w:drawing>
+      </w:r>
+      <w:r>
+        <w:rPr>
+          <w:noProof/>
+          <w:lang w:val="en-US" w:eastAsia="zh-CN"/>
+        </w:rPr>
+        <w:drawing>
+          <wp:inline distT="0" distB="0" distL="0" distR="0" wp14:anchorId="3D6F3D2F" wp14:editId="5268E9C7">
+            <wp:extent cx="2520000" cy="1851537"/>
+            <wp:effectExtent l="0" t="0" r="0" b="0"/>
+            <wp:docPr id="45" name="Picture 45"/>
+            <wp:cNvGraphicFramePr>
+              <a:graphicFrameLocks xmlns:a="http://schemas.openxmlformats.org/drawingml/2006/main" noChangeAspect="1"/>
+            </wp:cNvGraphicFramePr>
+            <a:graphic xmlns:a="http://schemas.openxmlformats.org/drawingml/2006/main">
+              <a:graphicData uri="http://schemas.openxmlformats.org/drawingml/2006/picture">
+                <pic:pic xmlns:pic="http://schemas.openxmlformats.org/drawingml/2006/picture">
+                  <pic:nvPicPr>
+                    <pic:cNvPr id="0" name="Picture 30"/>
+                    <pic:cNvPicPr>
+                      <a:picLocks noChangeAspect="1" noChangeArrowheads="1"/>
+                    </pic:cNvPicPr>
+                  </pic:nvPicPr>
+                  <pic:blipFill>
+                    <a:blip r:embed="rId9" cstate="print">
+                      <a:extLst>
+                        <a:ext uri="{28A0092B-C50C-407E-A947-70E740481C1C}">
+                          <a14:useLocalDpi xmlns:a14="http://schemas.microsoft.com/office/drawing/2010/main" val="0"/>
+                        </a:ext>
+                      </a:extLst>
+                    </a:blip>
+                    <a:srcRect/>
+                    <a:stretch>
+                      <a:fillRect/>
+                    </a:stretch>
+                  </pic:blipFill>
+                  <pic:spPr bwMode="auto">
+                    <a:xfrm>
+                      <a:off x="0" y="0"/>
+                      <a:ext cx="2520000" cy="1851537"/>
+                    </a:xfrm>
+                    <a:prstGeom prst="rect">
+                      <a:avLst/>
+                    </a:prstGeom>
+                    <a:noFill/>
+                    <a:ln>
+                      <a:noFill/>
+                    </a:ln>
+                  </pic:spPr>
+                </pic:pic>
+              </a:graphicData>
+            </a:graphic>
+          </wp:inline>
+        </w:drawing>
+      </w:r>
+      <w:r>
+        <w:rPr>
+          <w:noProof/>
+          <w:lang w:val="en-US" w:eastAsia="zh-CN"/>
+        </w:rPr>
+        <w:drawing>
+          <wp:inline distT="0" distB="0" distL="0" distR="0" wp14:anchorId="4F4642E6" wp14:editId="30C29BC1">
+            <wp:extent cx="2520000" cy="1851537"/>
+            <wp:effectExtent l="0" t="0" r="0" b="0"/>
+            <wp:docPr id="46" name="Picture 46"/>
+            <wp:cNvGraphicFramePr>
+              <a:graphicFrameLocks xmlns:a="http://schemas.openxmlformats.org/drawingml/2006/main" noChangeAspect="1"/>
+            </wp:cNvGraphicFramePr>
+            <a:graphic xmlns:a="http://schemas.openxmlformats.org/drawingml/2006/main">
+              <a:graphicData uri="http://schemas.openxmlformats.org/drawingml/2006/picture">
+                <pic:pic xmlns:pic="http://schemas.openxmlformats.org/drawingml/2006/picture">
+                  <pic:nvPicPr>
+                    <pic:cNvPr id="0" name="Picture 31"/>
+                    <pic:cNvPicPr>
+                      <a:picLocks noChangeAspect="1" noChangeArrowheads="1"/>
+                    </pic:cNvPicPr>
+                  </pic:nvPicPr>
+                  <pic:blipFill>
+                    <a:blip r:embed="rId10" cstate="print">
+                      <a:extLst>
+                        <a:ext uri="{28A0092B-C50C-407E-A947-70E740481C1C}">
+                          <a14:useLocalDpi xmlns:a14="http://schemas.microsoft.com/office/drawing/2010/main" val="0"/>
+                        </a:ext>
+                      </a:extLst>
+                    </a:blip>
+                    <a:srcRect/>
+                    <a:stretch>
+                      <a:fillRect/>
+                    </a:stretch>
+                  </pic:blipFill>
+                  <pic:spPr bwMode="auto">
+                    <a:xfrm>
+                      <a:off x="0" y="0"/>
+                      <a:ext cx="2520000" cy="1851537"/>
+                    </a:xfrm>
+                    <a:prstGeom prst="rect">
+                      <a:avLst/>
+                    </a:prstGeom>
+                    <a:noFill/>
+                    <a:ln>
+                      <a:noFill/>
+                    </a:ln>
+                  </pic:spPr>
+                </pic:pic>
+              </a:graphicData>
+            </a:graphic>
+          </wp:inline>
+        </w:drawing>
+      </w:r>
+      <w:r>
+        <w:rPr>
+          <w:lang w:val="en-US" w:eastAsia="zh-CN"/>
+        </w:rPr>
+        <w:t xml:space="preserve"> </w:t>
+      </w:r>
+    </w:p>
+    <w:p>
+      <w:pPr>
+        <w:rPr>
+          <w:lang w:val="en-US" w:eastAsia="zh-CN"/>
+        </w:rPr>
+      </w:pPr>
+      <w:r>
+        <w:rPr>
+          <w:noProof/>
+          <w:lang w:val="en-US" w:eastAsia="zh-CN"/>
+        </w:rPr>
+        <w:lastRenderedPageBreak/>
+        <w:drawing>
+          <wp:inline distT="0" distB="0" distL="0" distR="0" wp14:anchorId="20BAF0B4" wp14:editId="7915F8F6">
+            <wp:extent cx="2520000" cy="1851537"/>
+            <wp:effectExtent l="0" t="0" r="0" b="0"/>
+            <wp:docPr id="56" name="Picture 56"/>
+            <wp:cNvGraphicFramePr>
+              <a:graphicFrameLocks xmlns:a="http://schemas.openxmlformats.org/drawingml/2006/main" noChangeAspect="1"/>
+            </wp:cNvGraphicFramePr>
+            <a:graphic xmlns:a="http://schemas.openxmlformats.org/drawingml/2006/main">
+              <a:graphicData uri="http://schemas.openxmlformats.org/drawingml/2006/picture">
+                <pic:pic xmlns:pic="http://schemas.openxmlformats.org/drawingml/2006/picture">
+                  <pic:nvPicPr>
+                    <pic:cNvPr id="0" name="Picture 41"/>
+                    <pic:cNvPicPr>
+                      <a:picLocks noChangeAspect="1" noChangeArrowheads="1"/>
+                    </pic:cNvPicPr>
+                  </pic:nvPicPr>
+                  <pic:blipFill>
+                    <a:blip r:embed="rId11" cstate="print">
+                      <a:extLst>
+                        <a:ext uri="{28A0092B-C50C-407E-A947-70E740481C1C}">
+                          <a14:useLocalDpi xmlns:a14="http://schemas.microsoft.com/office/drawing/2010/main" val="0"/>
+                        </a:ext>
+                      </a:extLst>
+                    </a:blip>
+                    <a:srcRect/>
+                    <a:stretch>
+                      <a:fillRect/>
+                    </a:stretch>
+                  </pic:blipFill>
+                  <pic:spPr bwMode="auto">
+                    <a:xfrm>
+                      <a:off x="0" y="0"/>
+                      <a:ext cx="2520000" cy="1851537"/>
+                    </a:xfrm>
+                    <a:prstGeom prst="rect">
+                      <a:avLst/>
+                    </a:prstGeom>
+                    <a:noFill/>
+                    <a:ln>
+                      <a:noFill/>
+                    </a:ln>
+                  </pic:spPr>
+                </pic:pic>
+              </a:graphicData>
+            </a:graphic>
+          </wp:inline>
+        </w:drawing>
+      </w:r>
+    </w:p>
+    <w:p>
+      <w:pPr>
+        <w:rPr>
+          <w:lang w:val="en-US" w:eastAsia="zh-CN"/>
+        </w:rPr>
+      </w:pPr>
+      <w:r>
+        <w:rPr>
+          <w:noProof/>
+          <w:lang w:val="en-US" w:eastAsia="zh-CN"/>
+        </w:rPr>
+        <w:drawing>
+          <wp:inline distT="0" distB="0" distL="0" distR="0" wp14:anchorId="27A09DB7" wp14:editId="4B867218">
+            <wp:extent cx="2520000" cy="2478037"/>
+            <wp:effectExtent l="0" t="0" r="0" b="0"/>
+            <wp:docPr id="54" name="Picture 54"/>
+            <wp:cNvGraphicFramePr>
+              <a:graphicFrameLocks xmlns:a="http://schemas.openxmlformats.org/drawingml/2006/main" noChangeAspect="1"/>
+            </wp:cNvGraphicFramePr>
+            <a:graphic xmlns:a="http://schemas.openxmlformats.org/drawingml/2006/main">
+              <a:graphicData uri="http://schemas.openxmlformats.org/drawingml/2006/picture">
+                <pic:pic xmlns:pic="http://schemas.openxmlformats.org/drawingml/2006/picture">
+                  <pic:nvPicPr>
+                    <pic:cNvPr id="0" name="Picture 39"/>
+                    <pic:cNvPicPr>
+                      <a:picLocks noChangeAspect="1" noChangeArrowheads="1"/>
+                    </pic:cNvPicPr>
+                  </pic:nvPicPr>
+                  <pic:blipFill>
+                    <a:blip r:embed="rId12" cstate="print">
+                      <a:extLst>
+                        <a:ext uri="{28A0092B-C50C-407E-A947-70E740481C1C}">
+                          <a14:useLocalDpi xmlns:a14="http://schemas.microsoft.com/office/drawing/2010/main" val="0"/>
+                        </a:ext>
+                      </a:extLst>
+                    </a:blip>
+                    <a:srcRect/>
+                    <a:stretch>
+                      <a:fillRect/>
+                    </a:stretch>
+                  </pic:blipFill>
+                  <pic:spPr bwMode="auto">
+                    <a:xfrm>
+                      <a:off x="0" y="0"/>
+                      <a:ext cx="2520000" cy="2478037"/>
+                    </a:xfrm>
+                    <a:prstGeom prst="rect">
+                      <a:avLst/>
+                    </a:prstGeom>
+                    <a:noFill/>
+                    <a:ln>
+                      <a:noFill/>
+                    </a:ln>
+                  </pic:spPr>
+                </pic:pic>
+              </a:graphicData>
+            </a:graphic>
+          </wp:inline>
+        </w:drawing>
+      </w:r>
+    </w:p>
+    <w:p>
+      <w:pPr>
+        <w:rPr>
+          <w:lang w:val="en-US" w:eastAsia="zh-CN"/>
+        </w:rPr>
+      </w:pPr>
+    </w:p>
+    <w:p>
+      <w:pPr>
+        <w:rPr>
+          <w:lang w:val="en-US" w:eastAsia="zh-CN"/>
+        </w:rPr>
+      </w:pPr>
+      <w:r>
+        <w:rPr>
+          <w:noProof/>
+          <w:lang w:val="en-US" w:eastAsia="zh-CN"/>
+        </w:rPr>
+        <w:drawing>
+          <wp:inline distT="0" distB="0" distL="0" distR="0" wp14:anchorId="4256DB1A" wp14:editId="1721BE72">
+            <wp:extent cx="2519363" cy="1882239"/>
+            <wp:effectExtent l="0" t="0" r="0" b="3810"/>
+            <wp:docPr id="51" name="Picture 51"/>
+            <wp:cNvGraphicFramePr>
+              <a:graphicFrameLocks xmlns:a="http://schemas.openxmlformats.org/drawingml/2006/main" noChangeAspect="1"/>
+            </wp:cNvGraphicFramePr>
+            <a:graphic xmlns:a="http://schemas.openxmlformats.org/drawingml/2006/main">
+              <a:graphicData uri="http://schemas.openxmlformats.org/drawingml/2006/picture">
+                <pic:pic xmlns:pic="http://schemas.openxmlformats.org/drawingml/2006/picture">
+                  <pic:nvPicPr>
+                    <pic:cNvPr id="0" name="Picture 36"/>
+                    <pic:cNvPicPr>
+                      <a:picLocks noChangeAspect="1" noChangeArrowheads="1"/>
+                    </pic:cNvPicPr>
+                  </pic:nvPicPr>
+                  <pic:blipFill rotWithShape="1">
+                    <a:blip r:embed="rId13" cstate="print">
+                      <a:extLst>
+                        <a:ext uri="{28A0092B-C50C-407E-A947-70E740481C1C}">
+                          <a14:useLocalDpi xmlns:a14="http://schemas.microsoft.com/office/drawing/2010/main" val="0"/>
+                        </a:ext>
+                      </a:extLst>
+                    </a:blip>
+                    <a:srcRect b="6611"/>
+                    <a:stretch/>
+                  </pic:blipFill>
+                  <pic:spPr bwMode="auto">
+                    <a:xfrm>
+                      <a:off x="0" y="0"/>
+                      <a:ext cx="2520001" cy="1882715"/>
+                    </a:xfrm>
+                    <a:prstGeom prst="rect">
+                      <a:avLst/>
+                    </a:prstGeom>
+                    <a:noFill/>
+                    <a:ln>
+                      <a:noFill/>
+                    </a:ln>
+                    <a:extLst>
+                      <a:ext uri="{53640926-AAD7-44D8-BBD7-CCE9431645EC}">
+                        <a14:shadowObscured xmlns:a14="http://schemas.microsoft.com/office/drawing/2010/main"/>
+                      </a:ext>
+                    </a:extLst>
+                  </pic:spPr>
+                </pic:pic>
+              </a:graphicData>
+            </a:graphic>
+          </wp:inline>
+        </w:drawing>
+      </w:r>
+      <w:r>
+        <w:rPr>
+          <w:noProof/>
+          <w:lang w:val="en-US" w:eastAsia="zh-CN"/>
+        </w:rPr>
+        <w:drawing>
+          <wp:inline distT="0" distB="0" distL="0" distR="0" wp14:anchorId="59FF2CA6" wp14:editId="1CC8DFDC">
+            <wp:extent cx="2519363" cy="1894114"/>
+            <wp:effectExtent l="0" t="0" r="0" b="0"/>
+            <wp:docPr id="50" name="Picture 50"/>
+            <wp:cNvGraphicFramePr>
+              <a:graphicFrameLocks xmlns:a="http://schemas.openxmlformats.org/drawingml/2006/main" noChangeAspect="1"/>
+            </wp:cNvGraphicFramePr>
+            <a:graphic xmlns:a="http://schemas.openxmlformats.org/drawingml/2006/main">
+              <a:graphicData uri="http://schemas.openxmlformats.org/drawingml/2006/picture">
+                <pic:pic xmlns:pic="http://schemas.openxmlformats.org/drawingml/2006/picture">
+                  <pic:nvPicPr>
+                    <pic:cNvPr id="0" name="Picture 35"/>
+                    <pic:cNvPicPr>
+                      <a:picLocks noChangeAspect="1" noChangeArrowheads="1"/>
+                    </pic:cNvPicPr>
+                  </pic:nvPicPr>
+                  <pic:blipFill rotWithShape="1">
+                    <a:blip r:embed="rId14" cstate="print">
+                      <a:extLst>
+                        <a:ext uri="{28A0092B-C50C-407E-A947-70E740481C1C}">
+                          <a14:useLocalDpi xmlns:a14="http://schemas.microsoft.com/office/drawing/2010/main" val="0"/>
+                        </a:ext>
+                      </a:extLst>
+                    </a:blip>
+                    <a:srcRect b="6022"/>
+                    <a:stretch/>
+                  </pic:blipFill>
+                  <pic:spPr bwMode="auto">
+                    <a:xfrm>
+                      <a:off x="0" y="0"/>
+                      <a:ext cx="2520001" cy="1894593"/>
+                    </a:xfrm>
+                    <a:prstGeom prst="rect">
+                      <a:avLst/>
+                    </a:prstGeom>
+                    <a:noFill/>
+                    <a:ln>
+                      <a:noFill/>
+                    </a:ln>
+                    <a:extLst>
+                      <a:ext uri="{53640926-AAD7-44D8-BBD7-CCE9431645EC}">
+                        <a14:shadowObscured xmlns:a14="http://schemas.microsoft.com/office/drawing/2010/main"/>
+                      </a:ext>
+                    </a:extLst>
+                  </pic:spPr>
+                </pic:pic>
+              </a:graphicData>
+            </a:graphic>
+          </wp:inline>
+        </w:drawing>
+      </w:r>
+      <w:r>
+        <w:rPr>
+          <w:noProof/>
+          <w:lang w:val="en-US" w:eastAsia="zh-CN"/>
+        </w:rPr>
+        <w:drawing>
+          <wp:inline distT="0" distB="0" distL="0" distR="0" wp14:anchorId="7B02A77B" wp14:editId="0C6ECE33">
+            <wp:extent cx="2519363" cy="1882238"/>
+            <wp:effectExtent l="0" t="0" r="0" b="3810"/>
+            <wp:docPr id="52" name="Picture 52"/>
+            <wp:cNvGraphicFramePr>
+              <a:graphicFrameLocks xmlns:a="http://schemas.openxmlformats.org/drawingml/2006/main" noChangeAspect="1"/>
+            </wp:cNvGraphicFramePr>
+            <a:graphic xmlns:a="http://schemas.openxmlformats.org/drawingml/2006/main">
+              <a:graphicData uri="http://schemas.openxmlformats.org/drawingml/2006/picture">
+                <pic:pic xmlns:pic="http://schemas.openxmlformats.org/drawingml/2006/picture">
+                  <pic:nvPicPr>
+                    <pic:cNvPr id="0" name="Picture 37"/>
+                    <pic:cNvPicPr>
+                      <a:picLocks noChangeAspect="1" noChangeArrowheads="1"/>
+                    </pic:cNvPicPr>
+                  </pic:nvPicPr>
+                  <pic:blipFill rotWithShape="1">
+                    <a:blip r:embed="rId15" cstate="print">
+                      <a:extLst>
+                        <a:ext uri="{28A0092B-C50C-407E-A947-70E740481C1C}">
+                          <a14:useLocalDpi xmlns:a14="http://schemas.microsoft.com/office/drawing/2010/main" val="0"/>
+                        </a:ext>
+                      </a:extLst>
+                    </a:blip>
+                    <a:srcRect b="6611"/>
+                    <a:stretch/>
+                  </pic:blipFill>
+                  <pic:spPr bwMode="auto">
+                    <a:xfrm>
+                      <a:off x="0" y="0"/>
+                      <a:ext cx="2520001" cy="1882714"/>
+                    </a:xfrm>
+                    <a:prstGeom prst="rect">
+                      <a:avLst/>
+                    </a:prstGeom>
+                    <a:noFill/>
+                    <a:ln>
+                      <a:noFill/>
+                    </a:ln>
+                    <a:extLst>
+                      <a:ext uri="{53640926-AAD7-44D8-BBD7-CCE9431645EC}">
+                        <a14:shadowObscured xmlns:a14="http://schemas.microsoft.com/office/drawing/2010/main"/>
+                      </a:ext>
+                    </a:extLst>
+                  </pic:spPr>
+                </pic:pic>
+              </a:graphicData>
+            </a:graphic>
+          </wp:inline>
+        </w:drawing>
+      </w:r>
+      <w:r>
+        <w:rPr>
+          <w:noProof/>
+          <w:lang w:val="en-US" w:eastAsia="zh-CN"/>
+        </w:rPr>
+        <w:drawing>
+          <wp:inline distT="0" distB="0" distL="0" distR="0" wp14:anchorId="27224EE0" wp14:editId="3B59F9BB">
+            <wp:extent cx="2519363" cy="1882238"/>
+            <wp:effectExtent l="0" t="0" r="0" b="3810"/>
+            <wp:docPr id="49" name="Picture 49"/>
+            <wp:cNvGraphicFramePr>
+              <a:graphicFrameLocks xmlns:a="http://schemas.openxmlformats.org/drawingml/2006/main" noChangeAspect="1"/>
+            </wp:cNvGraphicFramePr>
+            <a:graphic xmlns:a="http://schemas.openxmlformats.org/drawingml/2006/main">
+              <a:graphicData uri="http://schemas.openxmlformats.org/drawingml/2006/picture">
+                <pic:pic xmlns:pic="http://schemas.openxmlformats.org/drawingml/2006/picture">
+                  <pic:nvPicPr>
+                    <pic:cNvPr id="0" name="Picture 34"/>
+                    <pic:cNvPicPr>
+                      <a:picLocks noChangeAspect="1" noChangeArrowheads="1"/>
+                    </pic:cNvPicPr>
+                  </pic:nvPicPr>
+                  <pic:blipFill rotWithShape="1">
+                    <a:blip r:embed="rId16" cstate="print">
+                      <a:extLst>
+                        <a:ext uri="{28A0092B-C50C-407E-A947-70E740481C1C}">
+                          <a14:useLocalDpi xmlns:a14="http://schemas.microsoft.com/office/drawing/2010/main" val="0"/>
+                        </a:ext>
+                      </a:extLst>
+                    </a:blip>
+                    <a:srcRect b="6611"/>
+                    <a:stretch/>
+                  </pic:blipFill>
+                  <pic:spPr bwMode="auto">
+                    <a:xfrm>
+                      <a:off x="0" y="0"/>
+                      <a:ext cx="2520001" cy="1882714"/>
+                    </a:xfrm>
+                    <a:prstGeom prst="rect">
+                      <a:avLst/>
+                    </a:prstGeom>
+                    <a:noFill/>
+                    <a:ln>
+                      <a:noFill/>
+                    </a:ln>
+                    <a:extLst>
+                      <a:ext uri="{53640926-AAD7-44D8-BBD7-CCE9431645EC}">
+                        <a14:shadowObscured xmlns:a14="http://schemas.microsoft.com/office/drawing/2010/main"/>
+                      </a:ext>
+                    </a:extLst>
+                  </pic:spPr>
+                </pic:pic>
+              </a:graphicData>
+            </a:graphic>
+          </wp:inline>
+        </w:drawing>
+      </w:r>
+      <w:r>
+        <w:rPr>
+          <w:lang w:val="en-US" w:eastAsia="zh-CN"/>
+        </w:rPr>
+        <w:t xml:space="preserve"> </w:t>
+      </w:r>
+    </w:p>
+    <w:p>
+      <w:pPr>
+        <w:rPr>
+          <w:lang w:val="en-US" w:eastAsia="zh-CN"/>
+        </w:rPr>
+      </w:pPr>
+      <w:bookmarkStart w:id="0" w:name="_GoBack"/>
+      <w:r>
+        <w:rPr>
+          <w:noProof/>
+          <w:lang w:val="en-US" w:eastAsia="zh-CN"/>
+        </w:rPr>
+        <w:lastRenderedPageBreak/>
+        <w:drawing>
+          <wp:inline distT="0" distB="0" distL="0" distR="0" wp14:anchorId="77E36AD5" wp14:editId="68915BDE">
+            <wp:extent cx="2519363" cy="1892596"/>
+            <wp:effectExtent l="0" t="0" r="0" b="0"/>
+            <wp:docPr id="57" name="Picture 57"/>
+            <wp:cNvGraphicFramePr>
+              <a:graphicFrameLocks xmlns:a="http://schemas.openxmlformats.org/drawingml/2006/main" noChangeAspect="1"/>
+            </wp:cNvGraphicFramePr>
+            <a:graphic xmlns:a="http://schemas.openxmlformats.org/drawingml/2006/main">
+              <a:graphicData uri="http://schemas.openxmlformats.org/drawingml/2006/picture">
+                <pic:pic xmlns:pic="http://schemas.openxmlformats.org/drawingml/2006/picture">
+                  <pic:nvPicPr>
+                    <pic:cNvPr id="0" name="Picture 42"/>
+                    <pic:cNvPicPr>
+                      <a:picLocks noChangeAspect="1" noChangeArrowheads="1"/>
+                    </pic:cNvPicPr>
+                  </pic:nvPicPr>
+                  <pic:blipFill rotWithShape="1">
+                    <a:blip r:embed="rId17" cstate="print">
+                      <a:extLst>
+                        <a:ext uri="{28A0092B-C50C-407E-A947-70E740481C1C}">
+                          <a14:useLocalDpi xmlns:a14="http://schemas.microsoft.com/office/drawing/2010/main" val="0"/>
+                        </a:ext>
+                      </a:extLst>
+                    </a:blip>
+                    <a:srcRect b="6098"/>
+                    <a:stretch/>
+                  </pic:blipFill>
+                  <pic:spPr bwMode="auto">
+                    <a:xfrm>
+                      <a:off x="0" y="0"/>
+                      <a:ext cx="2520001" cy="1893075"/>
+                    </a:xfrm>
+                    <a:prstGeom prst="rect">
+                      <a:avLst/>
+                    </a:prstGeom>
+                    <a:noFill/>
+                    <a:ln>
+                      <a:noFill/>
+                    </a:ln>
+                    <a:extLst>
+                      <a:ext uri="{53640926-AAD7-44D8-BBD7-CCE9431645EC}">
+                        <a14:shadowObscured xmlns:a14="http://schemas.microsoft.com/office/drawing/2010/main"/>
+                      </a:ext>
+                    </a:extLst>
+                  </pic:spPr>
+                </pic:pic>
+              </a:graphicData>
+            </a:graphic>
+          </wp:inline>
+        </w:drawing>
+      </w:r>
+      <w:bookmarkEnd w:id="0"/>
+    </w:p>
+    <w:p>
+      <w:pPr>
+        <w:rPr>
+          <w:lang w:val="en-US" w:eastAsia="zh-CN"/>
+        </w:rPr>
+      </w:pPr>
+    </w:p>
+    <w:p>
+      <w:pPr>
+        <w:rPr>
+          <w:lang w:val="en-US" w:eastAsia="zh-CN"/>
+        </w:rPr>
+      </w:pPr>
+      <w:r>
+        <w:rPr>
+          <w:lang w:val="en-US" w:eastAsia="zh-CN"/>
+        </w:rPr>
+        <w:t xml:space="preserve">In the experiment setting, the size of the particle is kept constant. The spacing between them is kept constant as well, to ensure the comparison are valid. </w:t>
+      </w:r>
+    </w:p>
+    <w:p>
+      <w:pPr>
+        <w:rPr>
+          <w:lang w:val="en-US" w:eastAsia="zh-CN"/>
+        </w:rPr>
+      </w:pPr>
+      <w:r>
+        <w:rPr>
+          <w:lang w:val="en-US" w:eastAsia="zh-CN"/>
+        </w:rPr>
+        <w:t>The edge of the particles will also shape the EM wave. It can be seen the middle between two triangles and spheres concentrated high intensity of EM wave due to the fact that they have they have edges that focuses the EM source.</w:t>
+      </w:r>
+    </w:p>
+    <w:p>
+      <w:pPr>
+        <w:rPr>
+          <w:lang w:val="en-US" w:eastAsia="zh-CN"/>
+        </w:rPr>
+      </w:pPr>
+      <w:r>
+        <w:rPr>
+          <w:lang w:val="en-US" w:eastAsia="zh-CN"/>
+        </w:rPr>
+        <w:t xml:space="preserve">The sharper the include edge, the high strength the field in the center is. </w:t>
+      </w:r>
+    </w:p>
+    <w:p>
+      <w:pPr>
+        <w:rPr>
+          <w:lang w:val="en-US" w:eastAsia="zh-CN"/>
+        </w:rPr>
+      </w:pPr>
+      <w:r>
+        <w:rPr>
+          <w:lang w:val="en-US" w:eastAsia="zh-CN"/>
+        </w:rPr>
+        <w:t xml:space="preserve">Comparing the square particle and triangle particle, we can see that they have similar reflective pattern due to they have similar geometry shape facing the source. </w:t>
+      </w:r>
+    </w:p>
+    <w:p>
+      <w:pPr>
+        <w:rPr>
+          <w:lang w:val="en-US" w:eastAsia="zh-CN"/>
+        </w:rPr>
+      </w:pPr>
+      <w:r>
+        <w:rPr>
+          <w:lang w:val="en-US" w:eastAsia="zh-CN"/>
+        </w:rPr>
+        <w:t xml:space="preserve">The flux data around the simulation area is also collected and analyzed. Due the similar size of the particles, the same absorption is discovered. This indicate that the most important factor in wave energy absorption is the size of absorption particle. However, varying geometry results in different transmittance and </w:t>
       </w:r>
       <w:proofErr w:type="spellStart"/>
       <w:r>
         <w:rPr>
           <w:lang w:val="en-US" w:eastAsia="zh-CN"/>
         </w:rPr>
-        <w:t>noermalization</w:t>
+        <w:t>relectance</w:t>
       </w:r>
       <w:proofErr w:type="spellEnd"/>
       <w:r>
         <w:rPr>
           <w:lang w:val="en-US" w:eastAsia="zh-CN"/>
         </w:rPr>
-        <w:t xml:space="preserve"> run. Then latter subtracts the </w:t>
+        <w:t xml:space="preserve">. We can see that the third setup have the highest </w:t>
       </w:r>
       <w:proofErr w:type="spellStart"/>
       <w:r>
         <w:rPr>
           <w:lang w:val="en-US" w:eastAsia="zh-CN"/>
         </w:rPr>
-        <w:t>indident</w:t>
+        <w:t>relectance</w:t>
       </w:r>
       <w:proofErr w:type="spellEnd"/>
       <w:r>
         <w:rPr>
           <w:lang w:val="en-US" w:eastAsia="zh-CN"/>
         </w:rPr>
-        <w:t xml:space="preserve"> fields from the scattered fields. </w:t>
-      </w:r>
-    </w:p>
-    <w:p>
-      <w:pPr>
-        <w:rPr>
-          <w:lang w:val="en-US" w:eastAsia="zh-CN"/>
-        </w:rPr>
-      </w:pPr>
-      <w:r>
-        <w:rPr>
-          <w:lang w:val="en-US" w:eastAsia="zh-CN"/>
-        </w:rPr>
-        <w:t xml:space="preserve">Second time, we need to reset </w:t>
-      </w:r>
-      <w:proofErr w:type="spellStart"/>
-      <w:r>
-        <w:rPr>
-          <w:lang w:val="en-US" w:eastAsia="zh-CN"/>
-        </w:rPr>
-        <w:t>meep</w:t>
-      </w:r>
-      <w:proofErr w:type="spellEnd"/>
-      <w:r>
-        <w:rPr>
-          <w:lang w:val="en-US" w:eastAsia="zh-CN"/>
-        </w:rPr>
-        <w:t xml:space="preserve"> and </w:t>
-      </w:r>
-      <w:proofErr w:type="spellStart"/>
-      <w:r>
-        <w:rPr>
-          <w:lang w:val="en-US" w:eastAsia="zh-CN"/>
-        </w:rPr>
-        <w:t>and</w:t>
-      </w:r>
-      <w:proofErr w:type="spellEnd"/>
-      <w:r>
-        <w:rPr>
-          <w:lang w:val="en-US" w:eastAsia="zh-CN"/>
-        </w:rPr>
-        <w:t xml:space="preserve"> redefine geometry and structure. </w:t>
-      </w:r>
-    </w:p>
-    <w:p>
-      <w:pPr>
-        <w:rPr>
-          <w:lang w:val="en-US" w:eastAsia="zh-CN"/>
-        </w:rPr>
-      </w:pPr>
-      <w:r>
-        <w:rPr>
-          <w:lang w:val="en-US" w:eastAsia="zh-CN"/>
-        </w:rPr>
-        <w:t>Different interface roughness will contribute to different amount of absorbed, reflec</w:t>
-      </w:r>
-      <w:bookmarkStart w:id="0" w:name="_GoBack"/>
-      <w:bookmarkEnd w:id="0"/>
-      <w:r>
-        <w:rPr>
-          <w:lang w:val="en-US" w:eastAsia="zh-CN"/>
-        </w:rPr>
-        <w:t xml:space="preserve">ted field. </w:t>
-      </w:r>
-    </w:p>
-    <w:p>
-      <w:pPr>
-        <w:rPr>
-          <w:lang w:val="en-US" w:eastAsia="zh-CN"/>
-        </w:rPr>
-      </w:pPr>
+        <w:t>. This is due to the fact that the particle face towards the source are the largest amongst all setups. The 4</w:t>
+      </w:r>
+      <w:r>
+        <w:rPr>
+          <w:vertAlign w:val="superscript"/>
+          <w:lang w:val="en-US" w:eastAsia="zh-CN"/>
+        </w:rPr>
+        <w:t>th</w:t>
+      </w:r>
+      <w:r>
+        <w:rPr>
+          <w:lang w:val="en-US" w:eastAsia="zh-CN"/>
+        </w:rPr>
+        <w:t xml:space="preserve"> setup has the lowest absorption due to the fact that the it has the smallest faces towards the source of the Microwave. </w:t>
+      </w:r>
+    </w:p>
+    <w:p>
+      <w:pPr>
+        <w:rPr>
+          <w:lang w:val="en-US" w:eastAsia="zh-CN"/>
+        </w:rPr>
+      </w:pPr>
+      <w:r>
+        <w:rPr>
+          <w:lang w:val="en-US" w:eastAsia="zh-CN"/>
+        </w:rPr>
+        <w:t xml:space="preserve">It is suspect that the reason behind the difference in the amount of transmitted light are the sharper the edge, the more interference is caused at the edge, which results in more absorption at those edges. </w:t>
+      </w:r>
+    </w:p>
+    <w:p>
+      <w:pPr>
+        <w:rPr>
+          <w:lang w:val="en-US" w:eastAsia="zh-CN"/>
+        </w:rPr>
+      </w:pPr>
+    </w:p>
+    <w:p>
+      <w:pPr>
+        <w:rPr>
+          <w:b/>
+          <w:lang w:val="en-US" w:eastAsia="zh-CN"/>
+        </w:rPr>
+      </w:pPr>
+      <w:r>
+        <w:rPr>
+          <w:b/>
+          <w:lang w:val="en-US" w:eastAsia="zh-CN"/>
+        </w:rPr>
+        <w:t>Why, and how to predict.</w:t>
+      </w:r>
     </w:p>
     <w:p>
       <w:pPr>
         <w:pStyle w:val="Heading2"/>
       </w:pPr>
       <w:r>
-        <w:t>Simple geometry results (3D modelling)</w:t>
-      </w:r>
+        <w:t>The shape particle internal strength profile</w:t>
+      </w:r>
+    </w:p>
+    <w:p>
+      <w:pPr>
+        <w:rPr>
+          <w:lang w:val="en-US" w:eastAsia="zh-CN"/>
+        </w:rPr>
+      </w:pPr>
+      <w:r>
+        <w:rPr>
+          <w:lang w:val="en-US" w:eastAsia="zh-CN"/>
+        </w:rPr>
+        <w:t xml:space="preserve">The EM field strength is extracted and graphed in the bottom. </w:t>
+      </w:r>
+    </w:p>
+    <w:p>
+      <w:pPr>
+        <w:rPr>
+          <w:lang w:val="en-US" w:eastAsia="zh-CN"/>
+        </w:rPr>
+      </w:pPr>
+    </w:p>
+    <w:p>
+      <w:pPr>
+        <w:rPr>
+          <w:lang w:val="en-US" w:eastAsia="zh-CN"/>
+        </w:rPr>
+      </w:pPr>
+      <w:r>
+        <w:rPr>
+          <w:noProof/>
+        </w:rPr>
+        <w:lastRenderedPageBreak/>
+        <w:drawing>
+          <wp:inline distT="0" distB="0" distL="0" distR="0" wp14:anchorId="2F339DB8" wp14:editId="7CD45879">
+            <wp:extent cx="1764517" cy="2160000"/>
+            <wp:effectExtent l="0" t="0" r="7620" b="0"/>
+            <wp:docPr id="1" name="Picture 1"/>
+            <wp:cNvGraphicFramePr>
+              <a:graphicFrameLocks xmlns:a="http://schemas.openxmlformats.org/drawingml/2006/main" noChangeAspect="1"/>
+            </wp:cNvGraphicFramePr>
+            <a:graphic xmlns:a="http://schemas.openxmlformats.org/drawingml/2006/main">
+              <a:graphicData uri="http://schemas.openxmlformats.org/drawingml/2006/picture">
+                <pic:pic xmlns:pic="http://schemas.openxmlformats.org/drawingml/2006/picture">
+                  <pic:nvPicPr>
+                    <pic:cNvPr id="1" name=""/>
+                    <pic:cNvPicPr/>
+                  </pic:nvPicPr>
+                  <pic:blipFill>
+                    <a:blip r:embed="rId18"/>
+                    <a:stretch>
+                      <a:fillRect/>
+                    </a:stretch>
+                  </pic:blipFill>
+                  <pic:spPr>
+                    <a:xfrm>
+                      <a:off x="0" y="0"/>
+                      <a:ext cx="1764517" cy="2160000"/>
+                    </a:xfrm>
+                    <a:prstGeom prst="rect">
+                      <a:avLst/>
+                    </a:prstGeom>
+                  </pic:spPr>
+                </pic:pic>
+              </a:graphicData>
+            </a:graphic>
+          </wp:inline>
+        </w:drawing>
+      </w:r>
+      <w:r>
+        <w:rPr>
+          <w:noProof/>
+        </w:rPr>
+        <w:drawing>
+          <wp:inline distT="0" distB="0" distL="0" distR="0" wp14:anchorId="450255C1" wp14:editId="057E18DE">
+            <wp:extent cx="1792751" cy="2160000"/>
+            <wp:effectExtent l="0" t="0" r="0" b="0"/>
+            <wp:docPr id="31" name="Picture 31"/>
+            <wp:cNvGraphicFramePr>
+              <a:graphicFrameLocks xmlns:a="http://schemas.openxmlformats.org/drawingml/2006/main" noChangeAspect="1"/>
+            </wp:cNvGraphicFramePr>
+            <a:graphic xmlns:a="http://schemas.openxmlformats.org/drawingml/2006/main">
+              <a:graphicData uri="http://schemas.openxmlformats.org/drawingml/2006/picture">
+                <pic:pic xmlns:pic="http://schemas.openxmlformats.org/drawingml/2006/picture">
+                  <pic:nvPicPr>
+                    <pic:cNvPr id="1" name=""/>
+                    <pic:cNvPicPr/>
+                  </pic:nvPicPr>
+                  <pic:blipFill>
+                    <a:blip r:embed="rId19"/>
+                    <a:stretch>
+                      <a:fillRect/>
+                    </a:stretch>
+                  </pic:blipFill>
+                  <pic:spPr>
+                    <a:xfrm>
+                      <a:off x="0" y="0"/>
+                      <a:ext cx="1792751" cy="2160000"/>
+                    </a:xfrm>
+                    <a:prstGeom prst="rect">
+                      <a:avLst/>
+                    </a:prstGeom>
+                  </pic:spPr>
+                </pic:pic>
+              </a:graphicData>
+            </a:graphic>
+          </wp:inline>
+        </w:drawing>
+      </w:r>
+      <w:r>
+        <w:rPr>
+          <w:noProof/>
+        </w:rPr>
+        <w:drawing>
+          <wp:inline distT="0" distB="0" distL="0" distR="0" wp14:anchorId="3A889594" wp14:editId="688C8647">
+            <wp:extent cx="1805869" cy="2160000"/>
+            <wp:effectExtent l="0" t="0" r="4445" b="0"/>
+            <wp:docPr id="33" name="Picture 33"/>
+            <wp:cNvGraphicFramePr>
+              <a:graphicFrameLocks xmlns:a="http://schemas.openxmlformats.org/drawingml/2006/main" noChangeAspect="1"/>
+            </wp:cNvGraphicFramePr>
+            <a:graphic xmlns:a="http://schemas.openxmlformats.org/drawingml/2006/main">
+              <a:graphicData uri="http://schemas.openxmlformats.org/drawingml/2006/picture">
+                <pic:pic xmlns:pic="http://schemas.openxmlformats.org/drawingml/2006/picture">
+                  <pic:nvPicPr>
+                    <pic:cNvPr id="1" name=""/>
+                    <pic:cNvPicPr/>
+                  </pic:nvPicPr>
+                  <pic:blipFill>
+                    <a:blip r:embed="rId20"/>
+                    <a:stretch>
+                      <a:fillRect/>
+                    </a:stretch>
+                  </pic:blipFill>
+                  <pic:spPr>
+                    <a:xfrm>
+                      <a:off x="0" y="0"/>
+                      <a:ext cx="1805869" cy="2160000"/>
+                    </a:xfrm>
+                    <a:prstGeom prst="rect">
+                      <a:avLst/>
+                    </a:prstGeom>
+                  </pic:spPr>
+                </pic:pic>
+              </a:graphicData>
+            </a:graphic>
+          </wp:inline>
+        </w:drawing>
+      </w:r>
+    </w:p>
+    <w:p>
+      <w:pPr>
+        <w:rPr>
+          <w:lang w:val="en-US" w:eastAsia="zh-CN"/>
+        </w:rPr>
+      </w:pPr>
+      <w:r>
+        <w:rPr>
+          <w:lang w:val="en-US" w:eastAsia="zh-CN"/>
+        </w:rPr>
+        <w:t>In the colormap above, only the particles locations</w:t>
+      </w:r>
+    </w:p>
+    <w:p>
+      <w:pPr>
+        <w:rPr>
+          <w:lang w:val="en-US" w:eastAsia="zh-CN"/>
+        </w:rPr>
+      </w:pPr>
+      <w:r>
+        <w:rPr>
+          <w:lang w:val="en-US" w:eastAsia="zh-CN"/>
+        </w:rPr>
+        <w:t>Corner</w:t>
+      </w:r>
+    </w:p>
+    <w:p>
+      <w:pPr>
+        <w:rPr>
+          <w:lang w:val="en-US" w:eastAsia="zh-CN"/>
+        </w:rPr>
+      </w:pPr>
+      <w:r>
+        <w:rPr>
+          <w:lang w:val="en-US" w:eastAsia="zh-CN"/>
+        </w:rPr>
+        <w:t>Superposition</w:t>
+      </w:r>
+    </w:p>
+    <w:p>
+      <w:pPr>
+        <w:rPr>
+          <w:lang w:val="en-US" w:eastAsia="zh-CN"/>
+        </w:rPr>
+      </w:pPr>
+      <w:r>
+        <w:rPr>
+          <w:lang w:val="en-US" w:eastAsia="zh-CN"/>
+        </w:rPr>
+        <w:t>Situation (corner to surface and corner to corner)</w:t>
+      </w:r>
+    </w:p>
+    <w:p>
+      <w:pPr>
+        <w:rPr>
+          <w:lang w:val="en-US" w:eastAsia="zh-CN"/>
+        </w:rPr>
+      </w:pPr>
+      <w:r>
+        <w:rPr>
+          <w:lang w:val="en-US" w:eastAsia="zh-CN"/>
+        </w:rPr>
+        <w:t>Different gap size. Graph relationship.</w:t>
+      </w:r>
+    </w:p>
+    <w:p>
+      <w:pPr>
+        <w:rPr>
+          <w:lang w:val="en-US" w:eastAsia="zh-CN"/>
+        </w:rPr>
+      </w:pPr>
+    </w:p>
+    <w:p>
+      <w:pPr>
+        <w:rPr>
+          <w:lang w:val="en-US" w:eastAsia="zh-CN"/>
+        </w:rPr>
+      </w:pPr>
+      <w:r>
+        <w:rPr>
+          <w:lang w:val="en-US" w:eastAsia="zh-CN"/>
+        </w:rPr>
+        <w:t xml:space="preserve"> </w:t>
+      </w:r>
+      <w:r>
+        <w:rPr>
+          <w:noProof/>
+          <w:lang w:val="en-US" w:eastAsia="zh-CN"/>
+        </w:rPr>
+        <w:drawing>
+          <wp:inline distT="0" distB="0" distL="0" distR="0" wp14:anchorId="73D1EF17" wp14:editId="56A5188B">
+            <wp:extent cx="1803000" cy="1440000"/>
+            <wp:effectExtent l="0" t="0" r="6985" b="8255"/>
+            <wp:docPr id="36" name="Picture 36"/>
+            <wp:cNvGraphicFramePr>
+              <a:graphicFrameLocks xmlns:a="http://schemas.openxmlformats.org/drawingml/2006/main" noChangeAspect="1"/>
+            </wp:cNvGraphicFramePr>
+            <a:graphic xmlns:a="http://schemas.openxmlformats.org/drawingml/2006/main">
+              <a:graphicData uri="http://schemas.openxmlformats.org/drawingml/2006/picture">
+                <pic:pic xmlns:pic="http://schemas.openxmlformats.org/drawingml/2006/picture">
+                  <pic:nvPicPr>
+                    <pic:cNvPr id="0" name="Picture 21"/>
+                    <pic:cNvPicPr>
+                      <a:picLocks noChangeAspect="1" noChangeArrowheads="1"/>
+                    </pic:cNvPicPr>
+                  </pic:nvPicPr>
+                  <pic:blipFill>
+                    <a:blip r:embed="rId21" cstate="print">
+                      <a:extLst>
+                        <a:ext uri="{28A0092B-C50C-407E-A947-70E740481C1C}">
+                          <a14:useLocalDpi xmlns:a14="http://schemas.microsoft.com/office/drawing/2010/main" val="0"/>
+                        </a:ext>
+                      </a:extLst>
+                    </a:blip>
+                    <a:srcRect/>
+                    <a:stretch>
+                      <a:fillRect/>
+                    </a:stretch>
+                  </pic:blipFill>
+                  <pic:spPr bwMode="auto">
+                    <a:xfrm>
+                      <a:off x="0" y="0"/>
+                      <a:ext cx="1803000" cy="1440000"/>
+                    </a:xfrm>
+                    <a:prstGeom prst="rect">
+                      <a:avLst/>
+                    </a:prstGeom>
+                    <a:noFill/>
+                    <a:ln>
+                      <a:noFill/>
+                    </a:ln>
+                  </pic:spPr>
+                </pic:pic>
+              </a:graphicData>
+            </a:graphic>
+          </wp:inline>
+        </w:drawing>
+      </w:r>
+      <w:r>
+        <w:rPr>
+          <w:noProof/>
+          <w:lang w:val="en-US" w:eastAsia="zh-CN"/>
+        </w:rPr>
+        <w:drawing>
+          <wp:inline distT="0" distB="0" distL="0" distR="0" wp14:anchorId="3901122A" wp14:editId="52808D1A">
+            <wp:extent cx="1803000" cy="1440000"/>
+            <wp:effectExtent l="0" t="0" r="6985" b="8255"/>
+            <wp:docPr id="35" name="Picture 35"/>
+            <wp:cNvGraphicFramePr>
+              <a:graphicFrameLocks xmlns:a="http://schemas.openxmlformats.org/drawingml/2006/main" noChangeAspect="1"/>
+            </wp:cNvGraphicFramePr>
+            <a:graphic xmlns:a="http://schemas.openxmlformats.org/drawingml/2006/main">
+              <a:graphicData uri="http://schemas.openxmlformats.org/drawingml/2006/picture">
+                <pic:pic xmlns:pic="http://schemas.openxmlformats.org/drawingml/2006/picture">
+                  <pic:nvPicPr>
+                    <pic:cNvPr id="0" name="Picture 20"/>
+                    <pic:cNvPicPr>
+                      <a:picLocks noChangeAspect="1" noChangeArrowheads="1"/>
+                    </pic:cNvPicPr>
+                  </pic:nvPicPr>
+                  <pic:blipFill>
+                    <a:blip r:embed="rId22" cstate="print">
+                      <a:extLst>
+                        <a:ext uri="{28A0092B-C50C-407E-A947-70E740481C1C}">
+                          <a14:useLocalDpi xmlns:a14="http://schemas.microsoft.com/office/drawing/2010/main" val="0"/>
+                        </a:ext>
+                      </a:extLst>
+                    </a:blip>
+                    <a:srcRect/>
+                    <a:stretch>
+                      <a:fillRect/>
+                    </a:stretch>
+                  </pic:blipFill>
+                  <pic:spPr bwMode="auto">
+                    <a:xfrm>
+                      <a:off x="0" y="0"/>
+                      <a:ext cx="1803000" cy="1440000"/>
+                    </a:xfrm>
+                    <a:prstGeom prst="rect">
+                      <a:avLst/>
+                    </a:prstGeom>
+                    <a:noFill/>
+                    <a:ln>
+                      <a:noFill/>
+                    </a:ln>
+                  </pic:spPr>
+                </pic:pic>
+              </a:graphicData>
+            </a:graphic>
+          </wp:inline>
+        </w:drawing>
+      </w:r>
+      <w:r>
+        <w:rPr>
+          <w:noProof/>
+          <w:lang w:val="en-US" w:eastAsia="zh-CN"/>
+        </w:rPr>
+        <w:drawing>
+          <wp:inline distT="0" distB="0" distL="0" distR="0" wp14:anchorId="05EB32CF" wp14:editId="279911AC">
+            <wp:extent cx="1791802" cy="1440000"/>
+            <wp:effectExtent l="0" t="0" r="0" b="8255"/>
+            <wp:docPr id="37" name="Picture 37"/>
+            <wp:cNvGraphicFramePr>
+              <a:graphicFrameLocks xmlns:a="http://schemas.openxmlformats.org/drawingml/2006/main" noChangeAspect="1"/>
+            </wp:cNvGraphicFramePr>
+            <a:graphic xmlns:a="http://schemas.openxmlformats.org/drawingml/2006/main">
+              <a:graphicData uri="http://schemas.openxmlformats.org/drawingml/2006/picture">
+                <pic:pic xmlns:pic="http://schemas.openxmlformats.org/drawingml/2006/picture">
+                  <pic:nvPicPr>
+                    <pic:cNvPr id="0" name="Picture 22"/>
+                    <pic:cNvPicPr>
+                      <a:picLocks noChangeAspect="1" noChangeArrowheads="1"/>
+                    </pic:cNvPicPr>
+                  </pic:nvPicPr>
+                  <pic:blipFill>
+                    <a:blip r:embed="rId23" cstate="print">
+                      <a:extLst>
+                        <a:ext uri="{28A0092B-C50C-407E-A947-70E740481C1C}">
+                          <a14:useLocalDpi xmlns:a14="http://schemas.microsoft.com/office/drawing/2010/main" val="0"/>
+                        </a:ext>
+                      </a:extLst>
+                    </a:blip>
+                    <a:srcRect/>
+                    <a:stretch>
+                      <a:fillRect/>
+                    </a:stretch>
+                  </pic:blipFill>
+                  <pic:spPr bwMode="auto">
+                    <a:xfrm>
+                      <a:off x="0" y="0"/>
+                      <a:ext cx="1791802" cy="1440000"/>
+                    </a:xfrm>
+                    <a:prstGeom prst="rect">
+                      <a:avLst/>
+                    </a:prstGeom>
+                    <a:noFill/>
+                    <a:ln>
+                      <a:noFill/>
+                    </a:ln>
+                  </pic:spPr>
+                </pic:pic>
+              </a:graphicData>
+            </a:graphic>
+          </wp:inline>
+        </w:drawing>
+      </w:r>
+    </w:p>
+    <w:p>
+      <w:pPr>
+        <w:rPr>
+          <w:lang w:val="en-US" w:eastAsia="zh-CN"/>
+        </w:rPr>
+      </w:pPr>
+    </w:p>
+    <w:p>
+      <w:pPr>
+        <w:pStyle w:val="Heading3"/>
+      </w:pPr>
+      <w:r>
+        <w:t>Checker</w:t>
+      </w:r>
+    </w:p>
+    <w:p>
+      <w:pPr>
+        <w:rPr>
+          <w:lang w:val="en-US" w:eastAsia="zh-CN"/>
+        </w:rPr>
+      </w:pPr>
     </w:p>
     <w:p>
       <w:pPr>
         <w:pStyle w:val="Heading2"/>
       </w:pPr>
       <w:r>
-        <w:t>Shape</w:t>
-      </w:r>
-    </w:p>
-    <w:p>
-      <w:pPr>
-        <w:pStyle w:val="Heading3"/>
-      </w:pPr>
-      <w:r>
-        <w:t>Square</w:t>
-      </w:r>
-    </w:p>
-    <w:p>
-      <w:pPr>
-        <w:pStyle w:val="Heading3"/>
-      </w:pPr>
-      <w:r>
-        <w:t>Circle</w:t>
-      </w:r>
-    </w:p>
-    <w:p>
-      <w:pPr>
-        <w:pStyle w:val="Heading3"/>
-      </w:pPr>
-      <w:r>
-        <w:t>Triangle</w:t>
-      </w:r>
-    </w:p>
-    <w:p>
-      <w:pPr>
-        <w:pStyle w:val="Heading2"/>
-      </w:pPr>
-      <w:r>
         <w:t>Size</w:t>
       </w:r>
+    </w:p>
+    <w:p>
+      <w:pPr>
+        <w:rPr>
+          <w:lang w:val="en-US" w:eastAsia="zh-CN"/>
+        </w:rPr>
+      </w:pPr>
+      <w:r>
+        <w:rPr>
+          <w:noProof/>
+        </w:rPr>
+        <w:drawing>
+          <wp:inline distT="0" distB="0" distL="0" distR="0" wp14:anchorId="2D05068F" wp14:editId="2118A1E2">
+            <wp:extent cx="1800998" cy="1440000"/>
+            <wp:effectExtent l="0" t="0" r="8890" b="8255"/>
+            <wp:docPr id="8" name="Picture 8"/>
+            <wp:cNvGraphicFramePr>
+              <a:graphicFrameLocks xmlns:a="http://schemas.openxmlformats.org/drawingml/2006/main" noChangeAspect="1"/>
+            </wp:cNvGraphicFramePr>
+            <a:graphic xmlns:a="http://schemas.openxmlformats.org/drawingml/2006/main">
+              <a:graphicData uri="http://schemas.openxmlformats.org/drawingml/2006/picture">
+                <pic:pic xmlns:pic="http://schemas.openxmlformats.org/drawingml/2006/picture">
+                  <pic:nvPicPr>
+                    <pic:cNvPr id="0" name="Picture 2"/>
+                    <pic:cNvPicPr>
+                      <a:picLocks noChangeAspect="1" noChangeArrowheads="1"/>
+                    </pic:cNvPicPr>
+                  </pic:nvPicPr>
+                  <pic:blipFill>
+                    <a:blip r:embed="rId24" cstate="print">
+                      <a:extLst>
+                        <a:ext uri="{28A0092B-C50C-407E-A947-70E740481C1C}">
+                          <a14:useLocalDpi xmlns:a14="http://schemas.microsoft.com/office/drawing/2010/main" val="0"/>
+                        </a:ext>
+                      </a:extLst>
+                    </a:blip>
+                    <a:srcRect/>
+                    <a:stretch>
+                      <a:fillRect/>
+                    </a:stretch>
+                  </pic:blipFill>
+                  <pic:spPr bwMode="auto">
+                    <a:xfrm>
+                      <a:off x="0" y="0"/>
+                      <a:ext cx="1800998" cy="1440000"/>
+                    </a:xfrm>
+                    <a:prstGeom prst="rect">
+                      <a:avLst/>
+                    </a:prstGeom>
+                    <a:noFill/>
+                    <a:ln>
+                      <a:noFill/>
+                    </a:ln>
+                  </pic:spPr>
+                </pic:pic>
+              </a:graphicData>
+            </a:graphic>
+          </wp:inline>
+        </w:drawing>
+      </w:r>
+      <w:r>
+        <w:rPr>
+          <w:noProof/>
+          <w:lang w:val="en-US" w:eastAsia="zh-CN"/>
+        </w:rPr>
+        <w:drawing>
+          <wp:inline distT="0" distB="0" distL="0" distR="0" wp14:anchorId="5A7D3294" wp14:editId="49C33515">
+            <wp:extent cx="1789584" cy="1440000"/>
+            <wp:effectExtent l="0" t="0" r="1270" b="8255"/>
+            <wp:docPr id="9" name="Picture 9"/>
+            <wp:cNvGraphicFramePr>
+              <a:graphicFrameLocks xmlns:a="http://schemas.openxmlformats.org/drawingml/2006/main" noChangeAspect="1"/>
+            </wp:cNvGraphicFramePr>
+            <a:graphic xmlns:a="http://schemas.openxmlformats.org/drawingml/2006/main">
+              <a:graphicData uri="http://schemas.openxmlformats.org/drawingml/2006/picture">
+                <pic:pic xmlns:pic="http://schemas.openxmlformats.org/drawingml/2006/picture">
+                  <pic:nvPicPr>
+                    <pic:cNvPr id="0" name="Picture 3"/>
+                    <pic:cNvPicPr>
+                      <a:picLocks noChangeAspect="1" noChangeArrowheads="1"/>
+                    </pic:cNvPicPr>
+                  </pic:nvPicPr>
+                  <pic:blipFill>
+                    <a:blip r:embed="rId25" cstate="print">
+                      <a:extLst>
+                        <a:ext uri="{28A0092B-C50C-407E-A947-70E740481C1C}">
+                          <a14:useLocalDpi xmlns:a14="http://schemas.microsoft.com/office/drawing/2010/main" val="0"/>
+                        </a:ext>
+                      </a:extLst>
+                    </a:blip>
+                    <a:srcRect/>
+                    <a:stretch>
+                      <a:fillRect/>
+                    </a:stretch>
+                  </pic:blipFill>
+                  <pic:spPr bwMode="auto">
+                    <a:xfrm>
+                      <a:off x="0" y="0"/>
+                      <a:ext cx="1789584" cy="1440000"/>
+                    </a:xfrm>
+                    <a:prstGeom prst="rect">
+                      <a:avLst/>
+                    </a:prstGeom>
+                    <a:noFill/>
+                    <a:ln>
+                      <a:noFill/>
+                    </a:ln>
+                  </pic:spPr>
+                </pic:pic>
+              </a:graphicData>
+            </a:graphic>
+          </wp:inline>
+        </w:drawing>
+      </w:r>
+      <w:r>
+        <w:rPr>
+          <w:noProof/>
+          <w:lang w:val="en-US" w:eastAsia="zh-CN"/>
+        </w:rPr>
+        <w:drawing>
+          <wp:inline distT="0" distB="0" distL="0" distR="0" wp14:anchorId="3B759D46" wp14:editId="5752980B">
+            <wp:extent cx="1800998" cy="1440000"/>
+            <wp:effectExtent l="0" t="0" r="8890" b="8255"/>
+            <wp:docPr id="11" name="Picture 11"/>
+            <wp:cNvGraphicFramePr>
+              <a:graphicFrameLocks xmlns:a="http://schemas.openxmlformats.org/drawingml/2006/main" noChangeAspect="1"/>
+            </wp:cNvGraphicFramePr>
+            <a:graphic xmlns:a="http://schemas.openxmlformats.org/drawingml/2006/main">
+              <a:graphicData uri="http://schemas.openxmlformats.org/drawingml/2006/picture">
+                <pic:pic xmlns:pic="http://schemas.openxmlformats.org/drawingml/2006/picture">
+                  <pic:nvPicPr>
+                    <pic:cNvPr id="0" name="Picture 5"/>
+                    <pic:cNvPicPr>
+                      <a:picLocks noChangeAspect="1" noChangeArrowheads="1"/>
+                    </pic:cNvPicPr>
+                  </pic:nvPicPr>
+                  <pic:blipFill>
+                    <a:blip r:embed="rId26" cstate="print">
+                      <a:extLst>
+                        <a:ext uri="{28A0092B-C50C-407E-A947-70E740481C1C}">
+                          <a14:useLocalDpi xmlns:a14="http://schemas.microsoft.com/office/drawing/2010/main" val="0"/>
+                        </a:ext>
+                      </a:extLst>
+                    </a:blip>
+                    <a:srcRect/>
+                    <a:stretch>
+                      <a:fillRect/>
+                    </a:stretch>
+                  </pic:blipFill>
+                  <pic:spPr bwMode="auto">
+                    <a:xfrm>
+                      <a:off x="0" y="0"/>
+                      <a:ext cx="1800998" cy="1440000"/>
+                    </a:xfrm>
+                    <a:prstGeom prst="rect">
+                      <a:avLst/>
+                    </a:prstGeom>
+                    <a:noFill/>
+                    <a:ln>
+                      <a:noFill/>
+                    </a:ln>
+                  </pic:spPr>
+                </pic:pic>
+              </a:graphicData>
+            </a:graphic>
+          </wp:inline>
+        </w:drawing>
+      </w:r>
+    </w:p>
+    <w:p>
+      <w:pPr>
+        <w:rPr>
+          <w:lang w:val="en-US" w:eastAsia="zh-CN"/>
+        </w:rPr>
+      </w:pPr>
+      <w:r>
+        <w:rPr>
+          <w:noProof/>
+          <w:lang w:val="en-US" w:eastAsia="zh-CN"/>
+        </w:rPr>
+        <w:lastRenderedPageBreak/>
+        <w:drawing>
+          <wp:inline distT="0" distB="0" distL="0" distR="0" wp14:anchorId="5535E0A5" wp14:editId="0EF7FD00">
+            <wp:extent cx="1830092" cy="1440000"/>
+            <wp:effectExtent l="0" t="0" r="0" b="8255"/>
+            <wp:docPr id="16" name="Picture 16"/>
+            <wp:cNvGraphicFramePr>
+              <a:graphicFrameLocks xmlns:a="http://schemas.openxmlformats.org/drawingml/2006/main" noChangeAspect="1"/>
+            </wp:cNvGraphicFramePr>
+            <a:graphic xmlns:a="http://schemas.openxmlformats.org/drawingml/2006/main">
+              <a:graphicData uri="http://schemas.openxmlformats.org/drawingml/2006/picture">
+                <pic:pic xmlns:pic="http://schemas.openxmlformats.org/drawingml/2006/picture">
+                  <pic:nvPicPr>
+                    <pic:cNvPr id="0" name="Picture 10"/>
+                    <pic:cNvPicPr>
+                      <a:picLocks noChangeAspect="1" noChangeArrowheads="1"/>
+                    </pic:cNvPicPr>
+                  </pic:nvPicPr>
+                  <pic:blipFill>
+                    <a:blip r:embed="rId27" cstate="print">
+                      <a:extLst>
+                        <a:ext uri="{28A0092B-C50C-407E-A947-70E740481C1C}">
+                          <a14:useLocalDpi xmlns:a14="http://schemas.microsoft.com/office/drawing/2010/main" val="0"/>
+                        </a:ext>
+                      </a:extLst>
+                    </a:blip>
+                    <a:srcRect/>
+                    <a:stretch>
+                      <a:fillRect/>
+                    </a:stretch>
+                  </pic:blipFill>
+                  <pic:spPr bwMode="auto">
+                    <a:xfrm>
+                      <a:off x="0" y="0"/>
+                      <a:ext cx="1830092" cy="1440000"/>
+                    </a:xfrm>
+                    <a:prstGeom prst="rect">
+                      <a:avLst/>
+                    </a:prstGeom>
+                    <a:noFill/>
+                    <a:ln>
+                      <a:noFill/>
+                    </a:ln>
+                  </pic:spPr>
+                </pic:pic>
+              </a:graphicData>
+            </a:graphic>
+          </wp:inline>
+        </w:drawing>
+      </w:r>
+      <w:r>
+        <w:rPr>
+          <w:noProof/>
+          <w:lang w:val="en-US" w:eastAsia="zh-CN"/>
+        </w:rPr>
+        <w:drawing>
+          <wp:inline distT="0" distB="0" distL="0" distR="0" wp14:anchorId="330EBF34" wp14:editId="57CA07F4">
+            <wp:extent cx="1830092" cy="1440000"/>
+            <wp:effectExtent l="0" t="0" r="0" b="8255"/>
+            <wp:docPr id="14" name="Picture 14"/>
+            <wp:cNvGraphicFramePr>
+              <a:graphicFrameLocks xmlns:a="http://schemas.openxmlformats.org/drawingml/2006/main" noChangeAspect="1"/>
+            </wp:cNvGraphicFramePr>
+            <a:graphic xmlns:a="http://schemas.openxmlformats.org/drawingml/2006/main">
+              <a:graphicData uri="http://schemas.openxmlformats.org/drawingml/2006/picture">
+                <pic:pic xmlns:pic="http://schemas.openxmlformats.org/drawingml/2006/picture">
+                  <pic:nvPicPr>
+                    <pic:cNvPr id="0" name="Picture 8"/>
+                    <pic:cNvPicPr>
+                      <a:picLocks noChangeAspect="1" noChangeArrowheads="1"/>
+                    </pic:cNvPicPr>
+                  </pic:nvPicPr>
+                  <pic:blipFill>
+                    <a:blip r:embed="rId28" cstate="print">
+                      <a:extLst>
+                        <a:ext uri="{28A0092B-C50C-407E-A947-70E740481C1C}">
+                          <a14:useLocalDpi xmlns:a14="http://schemas.microsoft.com/office/drawing/2010/main" val="0"/>
+                        </a:ext>
+                      </a:extLst>
+                    </a:blip>
+                    <a:srcRect/>
+                    <a:stretch>
+                      <a:fillRect/>
+                    </a:stretch>
+                  </pic:blipFill>
+                  <pic:spPr bwMode="auto">
+                    <a:xfrm>
+                      <a:off x="0" y="0"/>
+                      <a:ext cx="1830092" cy="1440000"/>
+                    </a:xfrm>
+                    <a:prstGeom prst="rect">
+                      <a:avLst/>
+                    </a:prstGeom>
+                    <a:noFill/>
+                    <a:ln>
+                      <a:noFill/>
+                    </a:ln>
+                  </pic:spPr>
+                </pic:pic>
+              </a:graphicData>
+            </a:graphic>
+          </wp:inline>
+        </w:drawing>
+      </w:r>
+      <w:r>
+        <w:rPr>
+          <w:noProof/>
+          <w:lang w:val="en-US" w:eastAsia="zh-CN"/>
+        </w:rPr>
+        <w:drawing>
+          <wp:inline distT="0" distB="0" distL="0" distR="0" wp14:anchorId="74CBCE60" wp14:editId="7F2A09D8">
+            <wp:extent cx="1830092" cy="1440000"/>
+            <wp:effectExtent l="0" t="0" r="0" b="8255"/>
+            <wp:docPr id="13" name="Picture 13"/>
+            <wp:cNvGraphicFramePr>
+              <a:graphicFrameLocks xmlns:a="http://schemas.openxmlformats.org/drawingml/2006/main" noChangeAspect="1"/>
+            </wp:cNvGraphicFramePr>
+            <a:graphic xmlns:a="http://schemas.openxmlformats.org/drawingml/2006/main">
+              <a:graphicData uri="http://schemas.openxmlformats.org/drawingml/2006/picture">
+                <pic:pic xmlns:pic="http://schemas.openxmlformats.org/drawingml/2006/picture">
+                  <pic:nvPicPr>
+                    <pic:cNvPr id="0" name="Picture 7"/>
+                    <pic:cNvPicPr>
+                      <a:picLocks noChangeAspect="1" noChangeArrowheads="1"/>
+                    </pic:cNvPicPr>
+                  </pic:nvPicPr>
+                  <pic:blipFill>
+                    <a:blip r:embed="rId29" cstate="print">
+                      <a:extLst>
+                        <a:ext uri="{28A0092B-C50C-407E-A947-70E740481C1C}">
+                          <a14:useLocalDpi xmlns:a14="http://schemas.microsoft.com/office/drawing/2010/main" val="0"/>
+                        </a:ext>
+                      </a:extLst>
+                    </a:blip>
+                    <a:srcRect/>
+                    <a:stretch>
+                      <a:fillRect/>
+                    </a:stretch>
+                  </pic:blipFill>
+                  <pic:spPr bwMode="auto">
+                    <a:xfrm>
+                      <a:off x="0" y="0"/>
+                      <a:ext cx="1830092" cy="1440000"/>
+                    </a:xfrm>
+                    <a:prstGeom prst="rect">
+                      <a:avLst/>
+                    </a:prstGeom>
+                    <a:noFill/>
+                    <a:ln>
+                      <a:noFill/>
+                    </a:ln>
+                  </pic:spPr>
+                </pic:pic>
+              </a:graphicData>
+            </a:graphic>
+          </wp:inline>
+        </w:drawing>
+      </w:r>
+    </w:p>
+    <w:p>
+      <w:pPr>
+        <w:rPr>
+          <w:lang w:val="en-US" w:eastAsia="zh-CN"/>
+        </w:rPr>
+      </w:pPr>
+    </w:p>
+    <w:p>
+      <w:pPr>
+        <w:rPr>
+          <w:lang w:val="en-US" w:eastAsia="zh-CN"/>
+        </w:rPr>
+      </w:pPr>
+      <w:r>
+        <w:rPr>
+          <w:lang w:val="en-US" w:eastAsia="zh-CN"/>
+        </w:rPr>
+        <w:t>From left to right, the radius of the sphere increased from 0.3 cells, to 0.9 cells.</w:t>
+      </w:r>
+    </w:p>
+    <w:p>
+      <w:pPr>
+        <w:rPr>
+          <w:lang w:val="en-US" w:eastAsia="zh-CN"/>
+        </w:rPr>
+      </w:pPr>
+      <w:r>
+        <w:rPr>
+          <w:lang w:val="en-US" w:eastAsia="zh-CN"/>
+        </w:rPr>
+        <w:t>From the color scales of the graph, conclusion can be drawn that the size of the sphere significantly reduced the transmitted EM wave strength.</w:t>
+      </w:r>
+    </w:p>
+    <w:p>
+      <w:pPr>
+        <w:rPr>
+          <w:lang w:val="en-US" w:eastAsia="zh-CN"/>
+        </w:rPr>
+      </w:pPr>
+      <w:r>
+        <w:rPr>
+          <w:lang w:val="en-US" w:eastAsia="zh-CN"/>
+        </w:rPr>
+        <w:t xml:space="preserve">The corresponding transmission flux energy confirms the hypothesis. It can be </w:t>
+      </w:r>
+      <w:proofErr w:type="gramStart"/>
+      <w:r>
+        <w:rPr>
+          <w:lang w:val="en-US" w:eastAsia="zh-CN"/>
+        </w:rPr>
+        <w:t>see</w:t>
+      </w:r>
+      <w:proofErr w:type="gramEnd"/>
+      <w:r>
+        <w:rPr>
+          <w:lang w:val="en-US" w:eastAsia="zh-CN"/>
+        </w:rPr>
+        <w:t xml:space="preserve"> that as the radius of the sphere increases, the loss at center frequency increased from 0.45 to 0.65. The amount of reflection shows significant increase as well.</w:t>
+      </w:r>
+      <w:r>
+        <w:rPr>
+          <w:lang w:val="en-US" w:eastAsia="zh-CN"/>
+        </w:rPr>
+        <w:t xml:space="preserve"> </w:t>
+      </w:r>
+    </w:p>
+    <w:p>
+      <w:pPr>
+        <w:rPr>
+          <w:lang w:val="en-US" w:eastAsia="zh-CN"/>
+        </w:rPr>
+      </w:pPr>
+    </w:p>
+    <w:p>
+      <w:pPr>
+        <w:rPr>
+          <w:lang w:val="en-US" w:eastAsia="zh-CN"/>
+        </w:rPr>
+      </w:pPr>
+      <w:r>
+        <w:rPr>
+          <w:lang w:val="en-US" w:eastAsia="zh-CN"/>
+        </w:rPr>
+        <w:t>Gap is kept constant at 1.4 cells.</w:t>
+      </w:r>
+    </w:p>
+    <w:p>
+      <w:pPr>
+        <w:rPr>
+          <w:lang w:val="en-US" w:eastAsia="zh-CN"/>
+        </w:rPr>
+      </w:pPr>
     </w:p>
     <w:p>
       <w:pPr>
@@ -1257,7 +2667,7 @@
     <w:uiPriority w:val="9"/>
     <w:unhideWhenUsed/>
     <w:qFormat/>
-    <w:rsid w:val="008500B7"/>
+    <w:rsid w:val="00F849FF"/>
     <w:pPr>
       <w:keepNext/>
       <w:keepLines/>
@@ -1267,7 +2677,7 @@
     <w:rPr>
       <w:rFonts w:asciiTheme="majorHAnsi" w:eastAsiaTheme="majorEastAsia" w:hAnsiTheme="majorHAnsi" w:cstheme="majorBidi"/>
       <w:color w:val="1F3763" w:themeColor="accent1" w:themeShade="7F"/>
-      <w:sz w:val="24"/>
+      <w:sz w:val="20"/>
       <w:szCs w:val="24"/>
       <w:lang w:val="en-US" w:eastAsia="zh-CN"/>
     </w:rPr>
@@ -1335,11 +2745,11 @@
     <w:basedOn w:val="DefaultParagraphFont"/>
     <w:link w:val="Heading3"/>
     <w:uiPriority w:val="9"/>
-    <w:rsid w:val="008500B7"/>
+    <w:rsid w:val="00F849FF"/>
     <w:rPr>
       <w:rFonts w:asciiTheme="majorHAnsi" w:eastAsiaTheme="majorEastAsia" w:hAnsiTheme="majorHAnsi" w:cstheme="majorBidi"/>
       <w:color w:val="1F3763" w:themeColor="accent1" w:themeShade="7F"/>
-      <w:sz w:val="24"/>
+      <w:sz w:val="20"/>
       <w:szCs w:val="24"/>
       <w:lang w:val="en-US" w:eastAsia="zh-CN"/>
     </w:rPr>

</xml_diff>

<commit_message>
multiprocessing, gui and plotting
</commit_message>
<xml_diff>
--- a/output/report simple geo.docx
+++ b/output/report simple geo.docx
@@ -38,24 +38,14 @@
       <w:r>
         <w:t xml:space="preserve">Figure </w:t>
       </w:r>
-      <w:r>
-        <w:fldChar w:fldCharType="begin"/>
-      </w:r>
-      <w:r>
-        <w:instrText xml:space="preserve"> SEQ Figure \* ARABIC </w:instrText>
-      </w:r>
-      <w:r>
-        <w:fldChar w:fldCharType="separate"/>
-      </w:r>
-      <w:r>
-        <w:rPr>
-          <w:noProof/>
-        </w:rPr>
-        <w:t>1</w:t>
-      </w:r>
-      <w:r>
-        <w:fldChar w:fldCharType="end"/>
-      </w:r>
+      <w:fldSimple w:instr=" SEQ Figure \* ARABIC ">
+        <w:r>
+          <w:rPr>
+            <w:noProof/>
+          </w:rPr>
+          <w:t>1</w:t>
+        </w:r>
+      </w:fldSimple>
       <w:r>
         <w:t xml:space="preserve"> 2D vs 3D simulation</w:t>
       </w:r>
@@ -191,24 +181,14 @@
       <w:r>
         <w:t xml:space="preserve">Figure </w:t>
       </w:r>
-      <w:r>
-        <w:fldChar w:fldCharType="begin"/>
-      </w:r>
-      <w:r>
-        <w:instrText xml:space="preserve"> SEQ Figure \* ARABIC </w:instrText>
-      </w:r>
-      <w:r>
-        <w:fldChar w:fldCharType="separate"/>
-      </w:r>
-      <w:r>
-        <w:rPr>
-          <w:noProof/>
-        </w:rPr>
-        <w:t>2</w:t>
-      </w:r>
-      <w:r>
-        <w:fldChar w:fldCharType="end"/>
-      </w:r>
+      <w:fldSimple w:instr=" SEQ Figure \* ARABIC ">
+        <w:r>
+          <w:rPr>
+            <w:noProof/>
+          </w:rPr>
+          <w:t>2</w:t>
+        </w:r>
+      </w:fldSimple>
       <w:r>
         <w:t xml:space="preserve"> different resolution effect on the results</w:t>
       </w:r>
@@ -1084,7 +1064,6 @@
           <w:lang w:val="en-US" w:eastAsia="zh-CN"/>
         </w:rPr>
       </w:pPr>
-      <w:bookmarkStart w:id="0" w:name="_GoBack"/>
       <w:r>
         <w:rPr>
           <w:noProof/>
@@ -1143,7 +1122,6 @@
           </wp:inline>
         </w:drawing>
       </w:r>
-      <w:bookmarkEnd w:id="0"/>
     </w:p>
     <w:p>
       <w:pPr>
@@ -1459,90 +1437,31 @@
         <w:rPr>
           <w:lang w:val="en-US" w:eastAsia="zh-CN"/>
         </w:rPr>
-        <w:t>In the colormap above, only the particles locations</w:t>
-      </w:r>
-    </w:p>
-    <w:p>
-      <w:pPr>
-        <w:rPr>
-          <w:lang w:val="en-US" w:eastAsia="zh-CN"/>
-        </w:rPr>
-      </w:pPr>
-      <w:r>
-        <w:rPr>
-          <w:lang w:val="en-US" w:eastAsia="zh-CN"/>
-        </w:rPr>
-        <w:t>Corner</w:t>
-      </w:r>
-    </w:p>
-    <w:p>
-      <w:pPr>
-        <w:rPr>
-          <w:lang w:val="en-US" w:eastAsia="zh-CN"/>
-        </w:rPr>
-      </w:pPr>
-      <w:r>
-        <w:rPr>
-          <w:lang w:val="en-US" w:eastAsia="zh-CN"/>
-        </w:rPr>
-        <w:t>Superposition</w:t>
-      </w:r>
-    </w:p>
-    <w:p>
-      <w:pPr>
-        <w:rPr>
-          <w:lang w:val="en-US" w:eastAsia="zh-CN"/>
-        </w:rPr>
-      </w:pPr>
-      <w:r>
-        <w:rPr>
-          <w:lang w:val="en-US" w:eastAsia="zh-CN"/>
-        </w:rPr>
-        <w:t>Situation (corner to surface and corner to corner)</w:t>
-      </w:r>
-    </w:p>
-    <w:p>
-      <w:pPr>
-        <w:rPr>
-          <w:lang w:val="en-US" w:eastAsia="zh-CN"/>
-        </w:rPr>
-      </w:pPr>
-      <w:r>
-        <w:rPr>
-          <w:lang w:val="en-US" w:eastAsia="zh-CN"/>
-        </w:rPr>
-        <w:t>Different gap size. Graph relationship.</w:t>
-      </w:r>
-    </w:p>
-    <w:p>
-      <w:pPr>
-        <w:rPr>
-          <w:lang w:val="en-US" w:eastAsia="zh-CN"/>
-        </w:rPr>
-      </w:pPr>
-    </w:p>
-    <w:p>
-      <w:pPr>
-        <w:rPr>
-          <w:lang w:val="en-US" w:eastAsia="zh-CN"/>
-        </w:rPr>
-      </w:pPr>
-      <w:r>
-        <w:rPr>
-          <w:lang w:val="en-US" w:eastAsia="zh-CN"/>
-        </w:rPr>
-        <w:t xml:space="preserve"> </w:t>
-      </w:r>
+        <w:t xml:space="preserve">In the colormap above, </w:t>
+      </w:r>
+      <w:r>
+        <w:rPr>
+          <w:lang w:val="en-US" w:eastAsia="zh-CN"/>
+        </w:rPr>
+        <w:t xml:space="preserve">we can see that the part of edge between two particles and the edge facing the other particle shows the highest magnitude of EM field. </w:t>
+      </w:r>
+    </w:p>
+    <w:p>
+      <w:pPr>
+        <w:rPr>
+          <w:lang w:val="en-US" w:eastAsia="zh-CN"/>
+        </w:rPr>
+      </w:pPr>
       <w:r>
         <w:rPr>
           <w:noProof/>
           <w:lang w:val="en-US" w:eastAsia="zh-CN"/>
         </w:rPr>
         <w:drawing>
-          <wp:inline distT="0" distB="0" distL="0" distR="0" wp14:anchorId="73D1EF17" wp14:editId="56A5188B">
-            <wp:extent cx="1803000" cy="1440000"/>
-            <wp:effectExtent l="0" t="0" r="6985" b="8255"/>
-            <wp:docPr id="36" name="Picture 36"/>
+          <wp:inline distT="0" distB="0" distL="0" distR="0" wp14:anchorId="41C50CAA" wp14:editId="0B8BF0D4">
+            <wp:extent cx="5730875" cy="4316730"/>
+            <wp:effectExtent l="0" t="0" r="3175" b="7620"/>
+            <wp:docPr id="59" name="Picture 59"/>
             <wp:cNvGraphicFramePr>
               <a:graphicFrameLocks xmlns:a="http://schemas.openxmlformats.org/drawingml/2006/main" noChangeAspect="1"/>
             </wp:cNvGraphicFramePr>
@@ -1550,7 +1469,7 @@
               <a:graphicData uri="http://schemas.openxmlformats.org/drawingml/2006/picture">
                 <pic:pic xmlns:pic="http://schemas.openxmlformats.org/drawingml/2006/picture">
                   <pic:nvPicPr>
-                    <pic:cNvPr id="0" name="Picture 21"/>
+                    <pic:cNvPr id="0" name="Picture 44"/>
                     <pic:cNvPicPr>
                       <a:picLocks noChangeAspect="1" noChangeArrowheads="1"/>
                     </pic:cNvPicPr>
@@ -1571,7 +1490,7 @@
                   <pic:spPr bwMode="auto">
                     <a:xfrm>
                       <a:off x="0" y="0"/>
-                      <a:ext cx="1803000" cy="1440000"/>
+                      <a:ext cx="5730875" cy="4316730"/>
                     </a:xfrm>
                     <a:prstGeom prst="rect">
                       <a:avLst/>
@@ -1587,16 +1506,108 @@
           </wp:inline>
         </w:drawing>
       </w:r>
+    </w:p>
+    <w:p>
+      <w:pPr>
+        <w:rPr>
+          <w:lang w:val="en-US" w:eastAsia="zh-CN"/>
+        </w:rPr>
+      </w:pPr>
+      <w:r>
+        <w:rPr>
+          <w:lang w:val="en-US" w:eastAsia="zh-CN"/>
+        </w:rPr>
+        <w:t xml:space="preserve">The graph above demonstrates the E^2 magnitude of the sphere. The scaler magnitude plot is shown above. It can be clearly seen that the edge which faces the other particle has the strongest EM field. </w:t>
+      </w:r>
+    </w:p>
+    <w:p>
+      <w:pPr>
+        <w:rPr>
+          <w:lang w:val="en-US" w:eastAsia="zh-CN"/>
+        </w:rPr>
+      </w:pPr>
+      <w:r>
+        <w:rPr>
+          <w:lang w:val="en-US" w:eastAsia="zh-CN"/>
+        </w:rPr>
+        <w:t xml:space="preserve">From this, a hypothesis is that the smaller the gaps between the particles are, the stronger the interference between them. </w:t>
+      </w:r>
+    </w:p>
+    <w:p>
+      <w:pPr>
+        <w:rPr>
+          <w:lang w:val="en-US" w:eastAsia="zh-CN"/>
+        </w:rPr>
+      </w:pPr>
+      <w:r>
+        <w:rPr>
+          <w:lang w:val="en-US" w:eastAsia="zh-CN"/>
+        </w:rPr>
+        <w:t xml:space="preserve">To validate our hypothesis, simulation is conducted to take the EM field strength of 8 points around the particles at different gap size. Particle shapes of cube and sphere is used for comparison. </w:t>
+      </w:r>
+    </w:p>
+    <w:p>
+      <w:pPr>
+        <w:rPr>
+          <w:lang w:val="en-US" w:eastAsia="zh-CN"/>
+        </w:rPr>
+      </w:pPr>
+    </w:p>
+    <w:p>
+      <w:pPr>
+        <w:rPr>
+          <w:lang w:val="en-US" w:eastAsia="zh-CN"/>
+        </w:rPr>
+      </w:pPr>
+      <w:r>
+        <w:rPr>
+          <w:lang w:val="en-US" w:eastAsia="zh-CN"/>
+        </w:rPr>
+        <w:t>Situation (corner to surface and corner to corner)</w:t>
+      </w:r>
+    </w:p>
+    <w:p>
+      <w:pPr>
+        <w:rPr>
+          <w:lang w:val="en-US" w:eastAsia="zh-CN"/>
+        </w:rPr>
+      </w:pPr>
+      <w:r>
+        <w:rPr>
+          <w:lang w:val="en-US" w:eastAsia="zh-CN"/>
+        </w:rPr>
+        <w:t>Different gap size. Graph relationship.</w:t>
+      </w:r>
+    </w:p>
+    <w:p>
+      <w:pPr>
+        <w:rPr>
+          <w:lang w:val="en-US" w:eastAsia="zh-CN"/>
+        </w:rPr>
+      </w:pPr>
+    </w:p>
+    <w:p>
+      <w:pPr>
+        <w:rPr>
+          <w:lang w:val="en-US" w:eastAsia="zh-CN"/>
+        </w:rPr>
+      </w:pPr>
+      <w:r>
+        <w:rPr>
+          <w:lang w:val="en-US" w:eastAsia="zh-CN"/>
+        </w:rPr>
+        <w:t xml:space="preserve"> </w:t>
+      </w:r>
       <w:r>
         <w:rPr>
           <w:noProof/>
           <w:lang w:val="en-US" w:eastAsia="zh-CN"/>
         </w:rPr>
         <w:drawing>
-          <wp:inline distT="0" distB="0" distL="0" distR="0" wp14:anchorId="3901122A" wp14:editId="52808D1A">
+          <wp:inline distT="0" distB="0" distL="0" distR="0" wp14:anchorId="73D1EF17" wp14:editId="56A5188B">
             <wp:extent cx="1803000" cy="1440000"/>
             <wp:effectExtent l="0" t="0" r="6985" b="8255"/>
-            <wp:docPr id="35" name="Picture 35"/>
+            <wp:docPr id="36" name="Picture 36"/>
             <wp:cNvGraphicFramePr>
               <a:graphicFrameLocks xmlns:a="http://schemas.openxmlformats.org/drawingml/2006/main" noChangeAspect="1"/>
             </wp:cNvGraphicFramePr>
@@ -1604,7 +1615,7 @@
               <a:graphicData uri="http://schemas.openxmlformats.org/drawingml/2006/picture">
                 <pic:pic xmlns:pic="http://schemas.openxmlformats.org/drawingml/2006/picture">
                   <pic:nvPicPr>
-                    <pic:cNvPr id="0" name="Picture 20"/>
+                    <pic:cNvPr id="0" name="Picture 21"/>
                     <pic:cNvPicPr>
                       <a:picLocks noChangeAspect="1" noChangeArrowheads="1"/>
                     </pic:cNvPicPr>
@@ -1647,6 +1658,60 @@
           <w:lang w:val="en-US" w:eastAsia="zh-CN"/>
         </w:rPr>
         <w:drawing>
+          <wp:inline distT="0" distB="0" distL="0" distR="0" wp14:anchorId="3901122A" wp14:editId="52808D1A">
+            <wp:extent cx="1803000" cy="1440000"/>
+            <wp:effectExtent l="0" t="0" r="6985" b="8255"/>
+            <wp:docPr id="35" name="Picture 35"/>
+            <wp:cNvGraphicFramePr>
+              <a:graphicFrameLocks xmlns:a="http://schemas.openxmlformats.org/drawingml/2006/main" noChangeAspect="1"/>
+            </wp:cNvGraphicFramePr>
+            <a:graphic xmlns:a="http://schemas.openxmlformats.org/drawingml/2006/main">
+              <a:graphicData uri="http://schemas.openxmlformats.org/drawingml/2006/picture">
+                <pic:pic xmlns:pic="http://schemas.openxmlformats.org/drawingml/2006/picture">
+                  <pic:nvPicPr>
+                    <pic:cNvPr id="0" name="Picture 20"/>
+                    <pic:cNvPicPr>
+                      <a:picLocks noChangeAspect="1" noChangeArrowheads="1"/>
+                    </pic:cNvPicPr>
+                  </pic:nvPicPr>
+                  <pic:blipFill>
+                    <a:blip r:embed="rId23" cstate="print">
+                      <a:extLst>
+                        <a:ext uri="{28A0092B-C50C-407E-A947-70E740481C1C}">
+                          <a14:useLocalDpi xmlns:a14="http://schemas.microsoft.com/office/drawing/2010/main" val="0"/>
+                        </a:ext>
+                      </a:extLst>
+                    </a:blip>
+                    <a:srcRect/>
+                    <a:stretch>
+                      <a:fillRect/>
+                    </a:stretch>
+                  </pic:blipFill>
+                  <pic:spPr bwMode="auto">
+                    <a:xfrm>
+                      <a:off x="0" y="0"/>
+                      <a:ext cx="1803000" cy="1440000"/>
+                    </a:xfrm>
+                    <a:prstGeom prst="rect">
+                      <a:avLst/>
+                    </a:prstGeom>
+                    <a:noFill/>
+                    <a:ln>
+                      <a:noFill/>
+                    </a:ln>
+                  </pic:spPr>
+                </pic:pic>
+              </a:graphicData>
+            </a:graphic>
+          </wp:inline>
+        </w:drawing>
+      </w:r>
+      <w:r>
+        <w:rPr>
+          <w:noProof/>
+          <w:lang w:val="en-US" w:eastAsia="zh-CN"/>
+        </w:rPr>
+        <w:drawing>
           <wp:inline distT="0" distB="0" distL="0" distR="0" wp14:anchorId="05EB32CF" wp14:editId="279911AC">
             <wp:extent cx="1791802" cy="1440000"/>
             <wp:effectExtent l="0" t="0" r="0" b="8255"/>
@@ -1664,7 +1729,7 @@
                     </pic:cNvPicPr>
                   </pic:nvPicPr>
                   <pic:blipFill>
-                    <a:blip r:embed="rId23" cstate="print">
+                    <a:blip r:embed="rId24" cstate="print">
                       <a:extLst>
                         <a:ext uri="{28A0092B-C50C-407E-A947-70E740481C1C}">
                           <a14:useLocalDpi xmlns:a14="http://schemas.microsoft.com/office/drawing/2010/main" val="0"/>
@@ -1725,6 +1790,9 @@
       <w:r>
         <w:t>Size</w:t>
       </w:r>
+      <w:r>
+        <w:t xml:space="preserve"> of particles</w:t>
+      </w:r>
     </w:p>
     <w:p>
       <w:pPr>
@@ -1754,7 +1822,7 @@
                     </pic:cNvPicPr>
                   </pic:nvPicPr>
                   <pic:blipFill>
-                    <a:blip r:embed="rId24" cstate="print">
+                    <a:blip r:embed="rId25" cstate="print">
                       <a:extLst>
                         <a:ext uri="{28A0092B-C50C-407E-A947-70E740481C1C}">
                           <a14:useLocalDpi xmlns:a14="http://schemas.microsoft.com/office/drawing/2010/main" val="0"/>
@@ -1808,7 +1876,7 @@
                     </pic:cNvPicPr>
                   </pic:nvPicPr>
                   <pic:blipFill>
-                    <a:blip r:embed="rId25" cstate="print">
+                    <a:blip r:embed="rId26" cstate="print">
                       <a:extLst>
                         <a:ext uri="{28A0092B-C50C-407E-A947-70E740481C1C}">
                           <a14:useLocalDpi xmlns:a14="http://schemas.microsoft.com/office/drawing/2010/main" val="0"/>
@@ -1862,7 +1930,7 @@
                     </pic:cNvPicPr>
                   </pic:nvPicPr>
                   <pic:blipFill>
-                    <a:blip r:embed="rId26" cstate="print">
+                    <a:blip r:embed="rId27" cstate="print">
                       <a:extLst>
                         <a:ext uri="{28A0092B-C50C-407E-A947-70E740481C1C}">
                           <a14:useLocalDpi xmlns:a14="http://schemas.microsoft.com/office/drawing/2010/main" val="0"/>
@@ -1905,7 +1973,6 @@
           <w:noProof/>
           <w:lang w:val="en-US" w:eastAsia="zh-CN"/>
         </w:rPr>
-        <w:lastRenderedPageBreak/>
         <w:drawing>
           <wp:inline distT="0" distB="0" distL="0" distR="0" wp14:anchorId="5535E0A5" wp14:editId="0EF7FD00">
             <wp:extent cx="1830092" cy="1440000"/>
@@ -1919,60 +1986,6 @@
                 <pic:pic xmlns:pic="http://schemas.openxmlformats.org/drawingml/2006/picture">
                   <pic:nvPicPr>
                     <pic:cNvPr id="0" name="Picture 10"/>
-                    <pic:cNvPicPr>
-                      <a:picLocks noChangeAspect="1" noChangeArrowheads="1"/>
-                    </pic:cNvPicPr>
-                  </pic:nvPicPr>
-                  <pic:blipFill>
-                    <a:blip r:embed="rId27" cstate="print">
-                      <a:extLst>
-                        <a:ext uri="{28A0092B-C50C-407E-A947-70E740481C1C}">
-                          <a14:useLocalDpi xmlns:a14="http://schemas.microsoft.com/office/drawing/2010/main" val="0"/>
-                        </a:ext>
-                      </a:extLst>
-                    </a:blip>
-                    <a:srcRect/>
-                    <a:stretch>
-                      <a:fillRect/>
-                    </a:stretch>
-                  </pic:blipFill>
-                  <pic:spPr bwMode="auto">
-                    <a:xfrm>
-                      <a:off x="0" y="0"/>
-                      <a:ext cx="1830092" cy="1440000"/>
-                    </a:xfrm>
-                    <a:prstGeom prst="rect">
-                      <a:avLst/>
-                    </a:prstGeom>
-                    <a:noFill/>
-                    <a:ln>
-                      <a:noFill/>
-                    </a:ln>
-                  </pic:spPr>
-                </pic:pic>
-              </a:graphicData>
-            </a:graphic>
-          </wp:inline>
-        </w:drawing>
-      </w:r>
-      <w:r>
-        <w:rPr>
-          <w:noProof/>
-          <w:lang w:val="en-US" w:eastAsia="zh-CN"/>
-        </w:rPr>
-        <w:drawing>
-          <wp:inline distT="0" distB="0" distL="0" distR="0" wp14:anchorId="330EBF34" wp14:editId="57CA07F4">
-            <wp:extent cx="1830092" cy="1440000"/>
-            <wp:effectExtent l="0" t="0" r="0" b="8255"/>
-            <wp:docPr id="14" name="Picture 14"/>
-            <wp:cNvGraphicFramePr>
-              <a:graphicFrameLocks xmlns:a="http://schemas.openxmlformats.org/drawingml/2006/main" noChangeAspect="1"/>
-            </wp:cNvGraphicFramePr>
-            <a:graphic xmlns:a="http://schemas.openxmlformats.org/drawingml/2006/main">
-              <a:graphicData uri="http://schemas.openxmlformats.org/drawingml/2006/picture">
-                <pic:pic xmlns:pic="http://schemas.openxmlformats.org/drawingml/2006/picture">
-                  <pic:nvPicPr>
-                    <pic:cNvPr id="0" name="Picture 8"/>
                     <pic:cNvPicPr>
                       <a:picLocks noChangeAspect="1" noChangeArrowheads="1"/>
                     </pic:cNvPicPr>
@@ -2015,10 +2028,10 @@
           <w:lang w:val="en-US" w:eastAsia="zh-CN"/>
         </w:rPr>
         <w:drawing>
-          <wp:inline distT="0" distB="0" distL="0" distR="0" wp14:anchorId="74CBCE60" wp14:editId="7F2A09D8">
+          <wp:inline distT="0" distB="0" distL="0" distR="0" wp14:anchorId="330EBF34" wp14:editId="57CA07F4">
             <wp:extent cx="1830092" cy="1440000"/>
             <wp:effectExtent l="0" t="0" r="0" b="8255"/>
-            <wp:docPr id="13" name="Picture 13"/>
+            <wp:docPr id="14" name="Picture 14"/>
             <wp:cNvGraphicFramePr>
               <a:graphicFrameLocks xmlns:a="http://schemas.openxmlformats.org/drawingml/2006/main" noChangeAspect="1"/>
             </wp:cNvGraphicFramePr>
@@ -2026,7 +2039,7 @@
               <a:graphicData uri="http://schemas.openxmlformats.org/drawingml/2006/picture">
                 <pic:pic xmlns:pic="http://schemas.openxmlformats.org/drawingml/2006/picture">
                   <pic:nvPicPr>
-                    <pic:cNvPr id="0" name="Picture 7"/>
+                    <pic:cNvPr id="0" name="Picture 8"/>
                     <pic:cNvPicPr>
                       <a:picLocks noChangeAspect="1" noChangeArrowheads="1"/>
                     </pic:cNvPicPr>
@@ -2063,6 +2076,60 @@
           </wp:inline>
         </w:drawing>
       </w:r>
+      <w:r>
+        <w:rPr>
+          <w:noProof/>
+          <w:lang w:val="en-US" w:eastAsia="zh-CN"/>
+        </w:rPr>
+        <w:drawing>
+          <wp:inline distT="0" distB="0" distL="0" distR="0" wp14:anchorId="74CBCE60" wp14:editId="7F2A09D8">
+            <wp:extent cx="1830092" cy="1440000"/>
+            <wp:effectExtent l="0" t="0" r="0" b="8255"/>
+            <wp:docPr id="13" name="Picture 13"/>
+            <wp:cNvGraphicFramePr>
+              <a:graphicFrameLocks xmlns:a="http://schemas.openxmlformats.org/drawingml/2006/main" noChangeAspect="1"/>
+            </wp:cNvGraphicFramePr>
+            <a:graphic xmlns:a="http://schemas.openxmlformats.org/drawingml/2006/main">
+              <a:graphicData uri="http://schemas.openxmlformats.org/drawingml/2006/picture">
+                <pic:pic xmlns:pic="http://schemas.openxmlformats.org/drawingml/2006/picture">
+                  <pic:nvPicPr>
+                    <pic:cNvPr id="0" name="Picture 7"/>
+                    <pic:cNvPicPr>
+                      <a:picLocks noChangeAspect="1" noChangeArrowheads="1"/>
+                    </pic:cNvPicPr>
+                  </pic:nvPicPr>
+                  <pic:blipFill>
+                    <a:blip r:embed="rId30" cstate="print">
+                      <a:extLst>
+                        <a:ext uri="{28A0092B-C50C-407E-A947-70E740481C1C}">
+                          <a14:useLocalDpi xmlns:a14="http://schemas.microsoft.com/office/drawing/2010/main" val="0"/>
+                        </a:ext>
+                      </a:extLst>
+                    </a:blip>
+                    <a:srcRect/>
+                    <a:stretch>
+                      <a:fillRect/>
+                    </a:stretch>
+                  </pic:blipFill>
+                  <pic:spPr bwMode="auto">
+                    <a:xfrm>
+                      <a:off x="0" y="0"/>
+                      <a:ext cx="1830092" cy="1440000"/>
+                    </a:xfrm>
+                    <a:prstGeom prst="rect">
+                      <a:avLst/>
+                    </a:prstGeom>
+                    <a:noFill/>
+                    <a:ln>
+                      <a:noFill/>
+                    </a:ln>
+                  </pic:spPr>
+                </pic:pic>
+              </a:graphicData>
+            </a:graphic>
+          </wp:inline>
+        </w:drawing>
+      </w:r>
     </w:p>
     <w:p>
       <w:pPr>
@@ -2136,26 +2203,321 @@
           <w:lang w:val="en-US" w:eastAsia="zh-CN"/>
         </w:rPr>
       </w:pPr>
-    </w:p>
-    <w:p>
-      <w:pPr>
-        <w:rPr>
-          <w:lang w:val="en-US" w:eastAsia="zh-CN"/>
-        </w:rPr>
-      </w:pPr>
-      <w:r>
-        <w:rPr>
-          <w:lang w:val="en-US" w:eastAsia="zh-CN"/>
-        </w:rPr>
-        <w:t>Gap is kept constant at 1.4 cells.</w:t>
-      </w:r>
-    </w:p>
-    <w:p>
-      <w:pPr>
-        <w:rPr>
-          <w:lang w:val="en-US" w:eastAsia="zh-CN"/>
-        </w:rPr>
-      </w:pPr>
+      <w:r>
+        <w:rPr>
+          <w:lang w:val="en-US" w:eastAsia="zh-CN"/>
+        </w:rPr>
+        <w:t>Experimental setup:</w:t>
+      </w:r>
+    </w:p>
+    <w:p>
+      <w:pPr>
+        <w:rPr>
+          <w:lang w:val="en-US" w:eastAsia="zh-CN"/>
+        </w:rPr>
+      </w:pPr>
+      <w:r>
+        <w:rPr>
+          <w:noProof/>
+          <w:lang w:val="en-US" w:eastAsia="zh-CN"/>
+        </w:rPr>
+        <w:lastRenderedPageBreak/>
+        <w:drawing>
+          <wp:inline distT="0" distB="0" distL="0" distR="0" wp14:anchorId="49117E15" wp14:editId="6827581D">
+            <wp:extent cx="1800000" cy="1771202"/>
+            <wp:effectExtent l="0" t="0" r="0" b="635"/>
+            <wp:docPr id="62" name="Picture 62"/>
+            <wp:cNvGraphicFramePr>
+              <a:graphicFrameLocks xmlns:a="http://schemas.openxmlformats.org/drawingml/2006/main" noChangeAspect="1"/>
+            </wp:cNvGraphicFramePr>
+            <a:graphic xmlns:a="http://schemas.openxmlformats.org/drawingml/2006/main">
+              <a:graphicData uri="http://schemas.openxmlformats.org/drawingml/2006/picture">
+                <pic:pic xmlns:pic="http://schemas.openxmlformats.org/drawingml/2006/picture">
+                  <pic:nvPicPr>
+                    <pic:cNvPr id="0" name="Picture 47"/>
+                    <pic:cNvPicPr>
+                      <a:picLocks noChangeAspect="1" noChangeArrowheads="1"/>
+                    </pic:cNvPicPr>
+                  </pic:nvPicPr>
+                  <pic:blipFill>
+                    <a:blip r:embed="rId31" cstate="print">
+                      <a:extLst>
+                        <a:ext uri="{28A0092B-C50C-407E-A947-70E740481C1C}">
+                          <a14:useLocalDpi xmlns:a14="http://schemas.microsoft.com/office/drawing/2010/main" val="0"/>
+                        </a:ext>
+                      </a:extLst>
+                    </a:blip>
+                    <a:srcRect/>
+                    <a:stretch>
+                      <a:fillRect/>
+                    </a:stretch>
+                  </pic:blipFill>
+                  <pic:spPr bwMode="auto">
+                    <a:xfrm>
+                      <a:off x="0" y="0"/>
+                      <a:ext cx="1800000" cy="1771202"/>
+                    </a:xfrm>
+                    <a:prstGeom prst="rect">
+                      <a:avLst/>
+                    </a:prstGeom>
+                    <a:noFill/>
+                    <a:ln>
+                      <a:noFill/>
+                    </a:ln>
+                  </pic:spPr>
+                </pic:pic>
+              </a:graphicData>
+            </a:graphic>
+          </wp:inline>
+        </w:drawing>
+      </w:r>
+      <w:r>
+        <w:rPr>
+          <w:noProof/>
+          <w:lang w:val="en-US" w:eastAsia="zh-CN"/>
+        </w:rPr>
+        <w:drawing>
+          <wp:inline distT="0" distB="0" distL="0" distR="0" wp14:anchorId="0B8AA54C" wp14:editId="49BE575D">
+            <wp:extent cx="1800000" cy="1771202"/>
+            <wp:effectExtent l="0" t="0" r="0" b="635"/>
+            <wp:docPr id="61" name="Picture 61"/>
+            <wp:cNvGraphicFramePr>
+              <a:graphicFrameLocks xmlns:a="http://schemas.openxmlformats.org/drawingml/2006/main" noChangeAspect="1"/>
+            </wp:cNvGraphicFramePr>
+            <a:graphic xmlns:a="http://schemas.openxmlformats.org/drawingml/2006/main">
+              <a:graphicData uri="http://schemas.openxmlformats.org/drawingml/2006/picture">
+                <pic:pic xmlns:pic="http://schemas.openxmlformats.org/drawingml/2006/picture">
+                  <pic:nvPicPr>
+                    <pic:cNvPr id="0" name="Picture 46"/>
+                    <pic:cNvPicPr>
+                      <a:picLocks noChangeAspect="1" noChangeArrowheads="1"/>
+                    </pic:cNvPicPr>
+                  </pic:nvPicPr>
+                  <pic:blipFill>
+                    <a:blip r:embed="rId32" cstate="print">
+                      <a:extLst>
+                        <a:ext uri="{28A0092B-C50C-407E-A947-70E740481C1C}">
+                          <a14:useLocalDpi xmlns:a14="http://schemas.microsoft.com/office/drawing/2010/main" val="0"/>
+                        </a:ext>
+                      </a:extLst>
+                    </a:blip>
+                    <a:srcRect/>
+                    <a:stretch>
+                      <a:fillRect/>
+                    </a:stretch>
+                  </pic:blipFill>
+                  <pic:spPr bwMode="auto">
+                    <a:xfrm>
+                      <a:off x="0" y="0"/>
+                      <a:ext cx="1800000" cy="1771202"/>
+                    </a:xfrm>
+                    <a:prstGeom prst="rect">
+                      <a:avLst/>
+                    </a:prstGeom>
+                    <a:noFill/>
+                    <a:ln>
+                      <a:noFill/>
+                    </a:ln>
+                  </pic:spPr>
+                </pic:pic>
+              </a:graphicData>
+            </a:graphic>
+          </wp:inline>
+        </w:drawing>
+      </w:r>
+      <w:r>
+        <w:rPr>
+          <w:noProof/>
+          <w:lang w:val="en-US" w:eastAsia="zh-CN"/>
+        </w:rPr>
+        <w:drawing>
+          <wp:inline distT="0" distB="0" distL="0" distR="0" wp14:anchorId="717C9B9E" wp14:editId="6CAB4CCD">
+            <wp:extent cx="1800000" cy="1771202"/>
+            <wp:effectExtent l="0" t="0" r="0" b="635"/>
+            <wp:docPr id="60" name="Picture 60"/>
+            <wp:cNvGraphicFramePr>
+              <a:graphicFrameLocks xmlns:a="http://schemas.openxmlformats.org/drawingml/2006/main" noChangeAspect="1"/>
+            </wp:cNvGraphicFramePr>
+            <a:graphic xmlns:a="http://schemas.openxmlformats.org/drawingml/2006/main">
+              <a:graphicData uri="http://schemas.openxmlformats.org/drawingml/2006/picture">
+                <pic:pic xmlns:pic="http://schemas.openxmlformats.org/drawingml/2006/picture">
+                  <pic:nvPicPr>
+                    <pic:cNvPr id="0" name="Picture 45"/>
+                    <pic:cNvPicPr>
+                      <a:picLocks noChangeAspect="1" noChangeArrowheads="1"/>
+                    </pic:cNvPicPr>
+                  </pic:nvPicPr>
+                  <pic:blipFill>
+                    <a:blip r:embed="rId33" cstate="print">
+                      <a:extLst>
+                        <a:ext uri="{28A0092B-C50C-407E-A947-70E740481C1C}">
+                          <a14:useLocalDpi xmlns:a14="http://schemas.microsoft.com/office/drawing/2010/main" val="0"/>
+                        </a:ext>
+                      </a:extLst>
+                    </a:blip>
+                    <a:srcRect/>
+                    <a:stretch>
+                      <a:fillRect/>
+                    </a:stretch>
+                  </pic:blipFill>
+                  <pic:spPr bwMode="auto">
+                    <a:xfrm>
+                      <a:off x="0" y="0"/>
+                      <a:ext cx="1800000" cy="1771202"/>
+                    </a:xfrm>
+                    <a:prstGeom prst="rect">
+                      <a:avLst/>
+                    </a:prstGeom>
+                    <a:noFill/>
+                    <a:ln>
+                      <a:noFill/>
+                    </a:ln>
+                  </pic:spPr>
+                </pic:pic>
+              </a:graphicData>
+            </a:graphic>
+          </wp:inline>
+        </w:drawing>
+      </w:r>
+    </w:p>
+    <w:p>
+      <w:pPr>
+        <w:pStyle w:val="Caption"/>
+        <w:jc w:val="center"/>
+      </w:pPr>
+      <w:r>
+        <w:t xml:space="preserve">Figure </w:t>
+      </w:r>
+      <w:fldSimple w:instr=" SEQ Figure \* ARABIC ">
+        <w:r>
+          <w:rPr>
+            <w:noProof/>
+          </w:rPr>
+          <w:t>3</w:t>
+        </w:r>
+      </w:fldSimple>
+      <w:r>
+        <w:t xml:space="preserve"> From left to right: 4 cell, 2 cells, 0.05 cells</w:t>
+      </w:r>
+    </w:p>
+    <w:p>
+      <w:r>
+        <w:t xml:space="preserve">During the simulation, the filling factor is kept constant at 50%. The size of the particle is varied. The produced to take the mean value and standard variant of Electric field within in the particles stays the same. </w:t>
+      </w:r>
+    </w:p>
+    <w:p>
+      <w:pPr>
+        <w:rPr>
+          <w:lang w:val="en-US" w:eastAsia="zh-CN"/>
+        </w:rPr>
+      </w:pPr>
+      <w:r>
+        <w:rPr>
+          <w:noProof/>
+          <w:lang w:val="en-US" w:eastAsia="zh-CN"/>
+        </w:rPr>
+        <w:drawing>
+          <wp:inline distT="0" distB="0" distL="0" distR="0" wp14:anchorId="16538003" wp14:editId="06DB9317">
+            <wp:extent cx="5192395" cy="3959860"/>
+            <wp:effectExtent l="0" t="0" r="8255" b="2540"/>
+            <wp:docPr id="5" name="Picture 5"/>
+            <wp:cNvGraphicFramePr>
+              <a:graphicFrameLocks xmlns:a="http://schemas.openxmlformats.org/drawingml/2006/main" noChangeAspect="1"/>
+            </wp:cNvGraphicFramePr>
+            <a:graphic xmlns:a="http://schemas.openxmlformats.org/drawingml/2006/main">
+              <a:graphicData uri="http://schemas.openxmlformats.org/drawingml/2006/picture">
+                <pic:pic xmlns:pic="http://schemas.openxmlformats.org/drawingml/2006/picture">
+                  <pic:nvPicPr>
+                    <pic:cNvPr id="0" name="Picture 1"/>
+                    <pic:cNvPicPr>
+                      <a:picLocks noChangeAspect="1" noChangeArrowheads="1"/>
+                    </pic:cNvPicPr>
+                  </pic:nvPicPr>
+                  <pic:blipFill>
+                    <a:blip r:embed="rId34" cstate="print">
+                      <a:extLst>
+                        <a:ext uri="{28A0092B-C50C-407E-A947-70E740481C1C}">
+                          <a14:useLocalDpi xmlns:a14="http://schemas.microsoft.com/office/drawing/2010/main" val="0"/>
+                        </a:ext>
+                      </a:extLst>
+                    </a:blip>
+                    <a:srcRect/>
+                    <a:stretch>
+                      <a:fillRect/>
+                    </a:stretch>
+                  </pic:blipFill>
+                  <pic:spPr bwMode="auto">
+                    <a:xfrm>
+                      <a:off x="0" y="0"/>
+                      <a:ext cx="5192395" cy="3959860"/>
+                    </a:xfrm>
+                    <a:prstGeom prst="rect">
+                      <a:avLst/>
+                    </a:prstGeom>
+                    <a:noFill/>
+                    <a:ln>
+                      <a:noFill/>
+                    </a:ln>
+                  </pic:spPr>
+                </pic:pic>
+              </a:graphicData>
+            </a:graphic>
+          </wp:inline>
+        </w:drawing>
+      </w:r>
+    </w:p>
+    <w:p>
+      <w:pPr>
+        <w:rPr>
+          <w:lang w:val="en-US" w:eastAsia="zh-CN"/>
+        </w:rPr>
+      </w:pPr>
+      <w:r>
+        <w:rPr>
+          <w:lang w:val="en-US" w:eastAsia="zh-CN"/>
+        </w:rPr>
+        <w:t xml:space="preserve">From the simulation, we can see that as the mean of squared electric field strength increases as the size of the particles increases. From size of 0.05 to 4 cells size, the mean field strength increased by as much as 40.6%. The larger particles within the rock represent a simpler geometry, which allow the light to pass through easier. Because of this, the mean value square electrical field is greater. </w:t>
+      </w:r>
+    </w:p>
+    <w:p>
+      <w:pPr>
+        <w:rPr>
+          <w:lang w:val="en-US" w:eastAsia="zh-CN"/>
+        </w:rPr>
+      </w:pPr>
+      <w:r>
+        <w:rPr>
+          <w:lang w:val="en-US" w:eastAsia="zh-CN"/>
+        </w:rPr>
+        <w:t xml:space="preserve">Investigate the mixture of large and small particles. </w:t>
+      </w:r>
+    </w:p>
+    <w:p>
+      <w:pPr>
+        <w:rPr>
+          <w:lang w:val="en-US" w:eastAsia="zh-CN"/>
+        </w:rPr>
+      </w:pPr>
+    </w:p>
+    <w:p>
+      <w:pPr>
+        <w:rPr>
+          <w:lang w:val="en-US" w:eastAsia="zh-CN"/>
+        </w:rPr>
+      </w:pPr>
+      <w:r>
+        <w:rPr>
+          <w:lang w:val="en-US" w:eastAsia="zh-CN"/>
+        </w:rPr>
+        <w:t xml:space="preserve">The standard deviation within the particle reach the peak at 1, 2.1, 3.2 cell particle size. These particles sizes are close to the wavelength of the source and its harmonics. The difference in the standard deviation of particle of 1 cell size (0.416) is 17.2% higher than particle of 1.5 cell size </w:t>
+      </w:r>
+      <w:r>
+        <w:rPr>
+          <w:lang w:val="en-US" w:eastAsia="zh-CN"/>
+        </w:rPr>
+        <w:lastRenderedPageBreak/>
+        <w:t xml:space="preserve">(0.355). From this, we can deduce that in the rock with complex make up of different size particles, the particles that are close to the wavelength and harmonics of the wavelength of the microwave source experience the most intra-particle stress tension. </w:t>
+      </w:r>
     </w:p>
     <w:p>
       <w:pPr>
@@ -2179,6 +2541,486 @@
       </w:pPr>
       <w:r>
         <w:t>Spacing or channel for light</w:t>
+      </w:r>
+    </w:p>
+    <w:p>
+      <w:pPr>
+        <w:rPr>
+          <w:lang w:val="en-US" w:eastAsia="zh-CN"/>
+        </w:rPr>
+      </w:pPr>
+      <w:r>
+        <w:rPr>
+          <w:noProof/>
+          <w:lang w:val="en-US" w:eastAsia="zh-CN"/>
+        </w:rPr>
+        <w:drawing>
+          <wp:inline distT="0" distB="0" distL="0" distR="0" wp14:anchorId="40E8C32F" wp14:editId="44143A47">
+            <wp:extent cx="1800000" cy="1771202"/>
+            <wp:effectExtent l="0" t="0" r="0" b="635"/>
+            <wp:docPr id="67" name="Picture 67"/>
+            <wp:cNvGraphicFramePr>
+              <a:graphicFrameLocks xmlns:a="http://schemas.openxmlformats.org/drawingml/2006/main" noChangeAspect="1"/>
+            </wp:cNvGraphicFramePr>
+            <a:graphic xmlns:a="http://schemas.openxmlformats.org/drawingml/2006/main">
+              <a:graphicData uri="http://schemas.openxmlformats.org/drawingml/2006/picture">
+                <pic:pic xmlns:pic="http://schemas.openxmlformats.org/drawingml/2006/picture">
+                  <pic:nvPicPr>
+                    <pic:cNvPr id="0" name="Picture 52"/>
+                    <pic:cNvPicPr>
+                      <a:picLocks noChangeAspect="1" noChangeArrowheads="1"/>
+                    </pic:cNvPicPr>
+                  </pic:nvPicPr>
+                  <pic:blipFill>
+                    <a:blip r:embed="rId35" cstate="print">
+                      <a:extLst>
+                        <a:ext uri="{28A0092B-C50C-407E-A947-70E740481C1C}">
+                          <a14:useLocalDpi xmlns:a14="http://schemas.microsoft.com/office/drawing/2010/main" val="0"/>
+                        </a:ext>
+                      </a:extLst>
+                    </a:blip>
+                    <a:srcRect/>
+                    <a:stretch>
+                      <a:fillRect/>
+                    </a:stretch>
+                  </pic:blipFill>
+                  <pic:spPr bwMode="auto">
+                    <a:xfrm>
+                      <a:off x="0" y="0"/>
+                      <a:ext cx="1800000" cy="1771202"/>
+                    </a:xfrm>
+                    <a:prstGeom prst="rect">
+                      <a:avLst/>
+                    </a:prstGeom>
+                    <a:noFill/>
+                    <a:ln>
+                      <a:noFill/>
+                    </a:ln>
+                  </pic:spPr>
+                </pic:pic>
+              </a:graphicData>
+            </a:graphic>
+          </wp:inline>
+        </w:drawing>
+      </w:r>
+      <w:r>
+        <w:rPr>
+          <w:noProof/>
+          <w:lang w:val="en-US" w:eastAsia="zh-CN"/>
+        </w:rPr>
+        <w:drawing>
+          <wp:inline distT="0" distB="0" distL="0" distR="0" wp14:anchorId="3A4C076B" wp14:editId="71380917">
+            <wp:extent cx="1800000" cy="1771202"/>
+            <wp:effectExtent l="0" t="0" r="0" b="635"/>
+            <wp:docPr id="70" name="Picture 70"/>
+            <wp:cNvGraphicFramePr>
+              <a:graphicFrameLocks xmlns:a="http://schemas.openxmlformats.org/drawingml/2006/main" noChangeAspect="1"/>
+            </wp:cNvGraphicFramePr>
+            <a:graphic xmlns:a="http://schemas.openxmlformats.org/drawingml/2006/main">
+              <a:graphicData uri="http://schemas.openxmlformats.org/drawingml/2006/picture">
+                <pic:pic xmlns:pic="http://schemas.openxmlformats.org/drawingml/2006/picture">
+                  <pic:nvPicPr>
+                    <pic:cNvPr id="0" name="Picture 55"/>
+                    <pic:cNvPicPr>
+                      <a:picLocks noChangeAspect="1" noChangeArrowheads="1"/>
+                    </pic:cNvPicPr>
+                  </pic:nvPicPr>
+                  <pic:blipFill>
+                    <a:blip r:embed="rId36" cstate="print">
+                      <a:extLst>
+                        <a:ext uri="{28A0092B-C50C-407E-A947-70E740481C1C}">
+                          <a14:useLocalDpi xmlns:a14="http://schemas.microsoft.com/office/drawing/2010/main" val="0"/>
+                        </a:ext>
+                      </a:extLst>
+                    </a:blip>
+                    <a:srcRect/>
+                    <a:stretch>
+                      <a:fillRect/>
+                    </a:stretch>
+                  </pic:blipFill>
+                  <pic:spPr bwMode="auto">
+                    <a:xfrm>
+                      <a:off x="0" y="0"/>
+                      <a:ext cx="1800000" cy="1771202"/>
+                    </a:xfrm>
+                    <a:prstGeom prst="rect">
+                      <a:avLst/>
+                    </a:prstGeom>
+                    <a:noFill/>
+                    <a:ln>
+                      <a:noFill/>
+                    </a:ln>
+                  </pic:spPr>
+                </pic:pic>
+              </a:graphicData>
+            </a:graphic>
+          </wp:inline>
+        </w:drawing>
+      </w:r>
+      <w:r>
+        <w:rPr>
+          <w:noProof/>
+          <w:lang w:val="en-US" w:eastAsia="zh-CN"/>
+        </w:rPr>
+        <w:drawing>
+          <wp:inline distT="0" distB="0" distL="0" distR="0" wp14:anchorId="27E551C6" wp14:editId="17E2708C">
+            <wp:extent cx="1800000" cy="1771202"/>
+            <wp:effectExtent l="0" t="0" r="0" b="635"/>
+            <wp:docPr id="71" name="Picture 71"/>
+            <wp:cNvGraphicFramePr>
+              <a:graphicFrameLocks xmlns:a="http://schemas.openxmlformats.org/drawingml/2006/main" noChangeAspect="1"/>
+            </wp:cNvGraphicFramePr>
+            <a:graphic xmlns:a="http://schemas.openxmlformats.org/drawingml/2006/main">
+              <a:graphicData uri="http://schemas.openxmlformats.org/drawingml/2006/picture">
+                <pic:pic xmlns:pic="http://schemas.openxmlformats.org/drawingml/2006/picture">
+                  <pic:nvPicPr>
+                    <pic:cNvPr id="0" name="Picture 56"/>
+                    <pic:cNvPicPr>
+                      <a:picLocks noChangeAspect="1" noChangeArrowheads="1"/>
+                    </pic:cNvPicPr>
+                  </pic:nvPicPr>
+                  <pic:blipFill>
+                    <a:blip r:embed="rId37" cstate="print">
+                      <a:extLst>
+                        <a:ext uri="{28A0092B-C50C-407E-A947-70E740481C1C}">
+                          <a14:useLocalDpi xmlns:a14="http://schemas.microsoft.com/office/drawing/2010/main" val="0"/>
+                        </a:ext>
+                      </a:extLst>
+                    </a:blip>
+                    <a:srcRect/>
+                    <a:stretch>
+                      <a:fillRect/>
+                    </a:stretch>
+                  </pic:blipFill>
+                  <pic:spPr bwMode="auto">
+                    <a:xfrm>
+                      <a:off x="0" y="0"/>
+                      <a:ext cx="1800000" cy="1771202"/>
+                    </a:xfrm>
+                    <a:prstGeom prst="rect">
+                      <a:avLst/>
+                    </a:prstGeom>
+                    <a:noFill/>
+                    <a:ln>
+                      <a:noFill/>
+                    </a:ln>
+                  </pic:spPr>
+                </pic:pic>
+              </a:graphicData>
+            </a:graphic>
+          </wp:inline>
+        </w:drawing>
+      </w:r>
+      <w:r>
+        <w:rPr>
+          <w:noProof/>
+          <w:lang w:val="en-US" w:eastAsia="zh-CN"/>
+        </w:rPr>
+        <w:drawing>
+          <wp:inline distT="0" distB="0" distL="0" distR="0" wp14:anchorId="78F979FF" wp14:editId="19782F06">
+            <wp:extent cx="1800000" cy="1771202"/>
+            <wp:effectExtent l="0" t="0" r="0" b="635"/>
+            <wp:docPr id="69" name="Picture 69"/>
+            <wp:cNvGraphicFramePr>
+              <a:graphicFrameLocks xmlns:a="http://schemas.openxmlformats.org/drawingml/2006/main" noChangeAspect="1"/>
+            </wp:cNvGraphicFramePr>
+            <a:graphic xmlns:a="http://schemas.openxmlformats.org/drawingml/2006/main">
+              <a:graphicData uri="http://schemas.openxmlformats.org/drawingml/2006/picture">
+                <pic:pic xmlns:pic="http://schemas.openxmlformats.org/drawingml/2006/picture">
+                  <pic:nvPicPr>
+                    <pic:cNvPr id="0" name="Picture 54"/>
+                    <pic:cNvPicPr>
+                      <a:picLocks noChangeAspect="1" noChangeArrowheads="1"/>
+                    </pic:cNvPicPr>
+                  </pic:nvPicPr>
+                  <pic:blipFill>
+                    <a:blip r:embed="rId38" cstate="print">
+                      <a:extLst>
+                        <a:ext uri="{28A0092B-C50C-407E-A947-70E740481C1C}">
+                          <a14:useLocalDpi xmlns:a14="http://schemas.microsoft.com/office/drawing/2010/main" val="0"/>
+                        </a:ext>
+                      </a:extLst>
+                    </a:blip>
+                    <a:srcRect/>
+                    <a:stretch>
+                      <a:fillRect/>
+                    </a:stretch>
+                  </pic:blipFill>
+                  <pic:spPr bwMode="auto">
+                    <a:xfrm>
+                      <a:off x="0" y="0"/>
+                      <a:ext cx="1800000" cy="1771202"/>
+                    </a:xfrm>
+                    <a:prstGeom prst="rect">
+                      <a:avLst/>
+                    </a:prstGeom>
+                    <a:noFill/>
+                    <a:ln>
+                      <a:noFill/>
+                    </a:ln>
+                  </pic:spPr>
+                </pic:pic>
+              </a:graphicData>
+            </a:graphic>
+          </wp:inline>
+        </w:drawing>
+      </w:r>
+      <w:r>
+        <w:rPr>
+          <w:noProof/>
+          <w:lang w:val="en-US" w:eastAsia="zh-CN"/>
+        </w:rPr>
+        <w:drawing>
+          <wp:inline distT="0" distB="0" distL="0" distR="0" wp14:anchorId="03F01CA3" wp14:editId="30D296C2">
+            <wp:extent cx="1800000" cy="1771202"/>
+            <wp:effectExtent l="0" t="0" r="0" b="635"/>
+            <wp:docPr id="68" name="Picture 68"/>
+            <wp:cNvGraphicFramePr>
+              <a:graphicFrameLocks xmlns:a="http://schemas.openxmlformats.org/drawingml/2006/main" noChangeAspect="1"/>
+            </wp:cNvGraphicFramePr>
+            <a:graphic xmlns:a="http://schemas.openxmlformats.org/drawingml/2006/main">
+              <a:graphicData uri="http://schemas.openxmlformats.org/drawingml/2006/picture">
+                <pic:pic xmlns:pic="http://schemas.openxmlformats.org/drawingml/2006/picture">
+                  <pic:nvPicPr>
+                    <pic:cNvPr id="0" name="Picture 53"/>
+                    <pic:cNvPicPr>
+                      <a:picLocks noChangeAspect="1" noChangeArrowheads="1"/>
+                    </pic:cNvPicPr>
+                  </pic:nvPicPr>
+                  <pic:blipFill>
+                    <a:blip r:embed="rId39" cstate="print">
+                      <a:extLst>
+                        <a:ext uri="{28A0092B-C50C-407E-A947-70E740481C1C}">
+                          <a14:useLocalDpi xmlns:a14="http://schemas.microsoft.com/office/drawing/2010/main" val="0"/>
+                        </a:ext>
+                      </a:extLst>
+                    </a:blip>
+                    <a:srcRect/>
+                    <a:stretch>
+                      <a:fillRect/>
+                    </a:stretch>
+                  </pic:blipFill>
+                  <pic:spPr bwMode="auto">
+                    <a:xfrm>
+                      <a:off x="0" y="0"/>
+                      <a:ext cx="1800000" cy="1771202"/>
+                    </a:xfrm>
+                    <a:prstGeom prst="rect">
+                      <a:avLst/>
+                    </a:prstGeom>
+                    <a:noFill/>
+                    <a:ln>
+                      <a:noFill/>
+                    </a:ln>
+                  </pic:spPr>
+                </pic:pic>
+              </a:graphicData>
+            </a:graphic>
+          </wp:inline>
+        </w:drawing>
+      </w:r>
+      <w:r>
+        <w:rPr>
+          <w:noProof/>
+          <w:lang w:val="en-US" w:eastAsia="zh-CN"/>
+        </w:rPr>
+        <w:drawing>
+          <wp:inline distT="0" distB="0" distL="0" distR="0" wp14:anchorId="2F4FBC50" wp14:editId="5AF96044">
+            <wp:extent cx="1800000" cy="1771202"/>
+            <wp:effectExtent l="0" t="0" r="0" b="635"/>
+            <wp:docPr id="66" name="Picture 66"/>
+            <wp:cNvGraphicFramePr>
+              <a:graphicFrameLocks xmlns:a="http://schemas.openxmlformats.org/drawingml/2006/main" noChangeAspect="1"/>
+            </wp:cNvGraphicFramePr>
+            <a:graphic xmlns:a="http://schemas.openxmlformats.org/drawingml/2006/main">
+              <a:graphicData uri="http://schemas.openxmlformats.org/drawingml/2006/picture">
+                <pic:pic xmlns:pic="http://schemas.openxmlformats.org/drawingml/2006/picture">
+                  <pic:nvPicPr>
+                    <pic:cNvPr id="0" name="Picture 51"/>
+                    <pic:cNvPicPr>
+                      <a:picLocks noChangeAspect="1" noChangeArrowheads="1"/>
+                    </pic:cNvPicPr>
+                  </pic:nvPicPr>
+                  <pic:blipFill>
+                    <a:blip r:embed="rId40" cstate="print">
+                      <a:extLst>
+                        <a:ext uri="{28A0092B-C50C-407E-A947-70E740481C1C}">
+                          <a14:useLocalDpi xmlns:a14="http://schemas.microsoft.com/office/drawing/2010/main" val="0"/>
+                        </a:ext>
+                      </a:extLst>
+                    </a:blip>
+                    <a:srcRect/>
+                    <a:stretch>
+                      <a:fillRect/>
+                    </a:stretch>
+                  </pic:blipFill>
+                  <pic:spPr bwMode="auto">
+                    <a:xfrm>
+                      <a:off x="0" y="0"/>
+                      <a:ext cx="1800000" cy="1771202"/>
+                    </a:xfrm>
+                    <a:prstGeom prst="rect">
+                      <a:avLst/>
+                    </a:prstGeom>
+                    <a:noFill/>
+                    <a:ln>
+                      <a:noFill/>
+                    </a:ln>
+                  </pic:spPr>
+                </pic:pic>
+              </a:graphicData>
+            </a:graphic>
+          </wp:inline>
+        </w:drawing>
+      </w:r>
+      <w:bookmarkStart w:id="0" w:name="_GoBack"/>
+      <w:bookmarkEnd w:id="0"/>
+    </w:p>
+    <w:p>
+      <w:pPr>
+        <w:rPr>
+          <w:lang w:val="en-US" w:eastAsia="zh-CN"/>
+        </w:rPr>
+      </w:pPr>
+      <w:r>
+        <w:rPr>
+          <w:noProof/>
+          <w:lang w:val="en-US" w:eastAsia="zh-CN"/>
+        </w:rPr>
+        <w:drawing>
+          <wp:inline distT="0" distB="0" distL="0" distR="0" wp14:anchorId="43F01A52" wp14:editId="6D2E9AB9">
+            <wp:extent cx="2520000" cy="2008014"/>
+            <wp:effectExtent l="0" t="0" r="0" b="0"/>
+            <wp:docPr id="7" name="Picture 7"/>
+            <wp:cNvGraphicFramePr>
+              <a:graphicFrameLocks xmlns:a="http://schemas.openxmlformats.org/drawingml/2006/main" noChangeAspect="1"/>
+            </wp:cNvGraphicFramePr>
+            <a:graphic xmlns:a="http://schemas.openxmlformats.org/drawingml/2006/main">
+              <a:graphicData uri="http://schemas.openxmlformats.org/drawingml/2006/picture">
+                <pic:pic xmlns:pic="http://schemas.openxmlformats.org/drawingml/2006/picture">
+                  <pic:nvPicPr>
+                    <pic:cNvPr id="0" name="Picture 3"/>
+                    <pic:cNvPicPr>
+                      <a:picLocks noChangeAspect="1" noChangeArrowheads="1"/>
+                    </pic:cNvPicPr>
+                  </pic:nvPicPr>
+                  <pic:blipFill>
+                    <a:blip r:embed="rId41" cstate="print">
+                      <a:extLst>
+                        <a:ext uri="{28A0092B-C50C-407E-A947-70E740481C1C}">
+                          <a14:useLocalDpi xmlns:a14="http://schemas.microsoft.com/office/drawing/2010/main" val="0"/>
+                        </a:ext>
+                      </a:extLst>
+                    </a:blip>
+                    <a:srcRect/>
+                    <a:stretch>
+                      <a:fillRect/>
+                    </a:stretch>
+                  </pic:blipFill>
+                  <pic:spPr bwMode="auto">
+                    <a:xfrm>
+                      <a:off x="0" y="0"/>
+                      <a:ext cx="2520000" cy="2008014"/>
+                    </a:xfrm>
+                    <a:prstGeom prst="rect">
+                      <a:avLst/>
+                    </a:prstGeom>
+                    <a:noFill/>
+                    <a:ln>
+                      <a:noFill/>
+                    </a:ln>
+                  </pic:spPr>
+                </pic:pic>
+              </a:graphicData>
+            </a:graphic>
+          </wp:inline>
+        </w:drawing>
+      </w:r>
+      <w:r>
+        <w:rPr>
+          <w:noProof/>
+          <w:lang w:val="en-US" w:eastAsia="zh-CN"/>
+        </w:rPr>
+        <w:drawing>
+          <wp:inline distT="0" distB="0" distL="0" distR="0" wp14:anchorId="1CA3F7CB" wp14:editId="5965EC47">
+            <wp:extent cx="2520000" cy="1991979"/>
+            <wp:effectExtent l="0" t="0" r="0" b="8890"/>
+            <wp:docPr id="10" name="Picture 10"/>
+            <wp:cNvGraphicFramePr>
+              <a:graphicFrameLocks xmlns:a="http://schemas.openxmlformats.org/drawingml/2006/main" noChangeAspect="1"/>
+            </wp:cNvGraphicFramePr>
+            <a:graphic xmlns:a="http://schemas.openxmlformats.org/drawingml/2006/main">
+              <a:graphicData uri="http://schemas.openxmlformats.org/drawingml/2006/picture">
+                <pic:pic xmlns:pic="http://schemas.openxmlformats.org/drawingml/2006/picture">
+                  <pic:nvPicPr>
+                    <pic:cNvPr id="0" name="Picture 4"/>
+                    <pic:cNvPicPr>
+                      <a:picLocks noChangeAspect="1" noChangeArrowheads="1"/>
+                    </pic:cNvPicPr>
+                  </pic:nvPicPr>
+                  <pic:blipFill>
+                    <a:blip r:embed="rId42" cstate="print">
+                      <a:extLst>
+                        <a:ext uri="{28A0092B-C50C-407E-A947-70E740481C1C}">
+                          <a14:useLocalDpi xmlns:a14="http://schemas.microsoft.com/office/drawing/2010/main" val="0"/>
+                        </a:ext>
+                      </a:extLst>
+                    </a:blip>
+                    <a:srcRect/>
+                    <a:stretch>
+                      <a:fillRect/>
+                    </a:stretch>
+                  </pic:blipFill>
+                  <pic:spPr bwMode="auto">
+                    <a:xfrm>
+                      <a:off x="0" y="0"/>
+                      <a:ext cx="2520000" cy="1991979"/>
+                    </a:xfrm>
+                    <a:prstGeom prst="rect">
+                      <a:avLst/>
+                    </a:prstGeom>
+                    <a:noFill/>
+                    <a:ln>
+                      <a:noFill/>
+                    </a:ln>
+                  </pic:spPr>
+                </pic:pic>
+              </a:graphicData>
+            </a:graphic>
+          </wp:inline>
+        </w:drawing>
+      </w:r>
+    </w:p>
+    <w:p>
+      <w:pPr>
+        <w:jc w:val="center"/>
+        <w:rPr>
+          <w:lang w:val="en-US" w:eastAsia="zh-CN"/>
+        </w:rPr>
+      </w:pPr>
+      <w:r>
+        <w:rPr>
+          <w:lang w:val="en-US" w:eastAsia="zh-CN"/>
+        </w:rPr>
+        <w:t>C</w:t>
+      </w:r>
+      <w:r>
+        <w:rPr>
+          <w:lang w:val="en-US" w:eastAsia="zh-CN"/>
+        </w:rPr>
+        <w:t>ube</w:t>
+      </w:r>
+      <w:r>
+        <w:rPr>
+          <w:lang w:val="en-US" w:eastAsia="zh-CN"/>
+        </w:rPr>
+        <w:t xml:space="preserve"> and </w:t>
+      </w:r>
+      <w:r>
+        <w:rPr>
+          <w:lang w:val="en-US" w:eastAsia="zh-CN"/>
+        </w:rPr>
+        <w:t>sphere</w:t>
       </w:r>
     </w:p>
     <w:p>

</xml_diff>